<commit_message>
Added last CS2507 Assignments
</commit_message>
<xml_diff>
--- a/Computer Architecture/Assignment 5/Assignment 5.docx
+++ b/Computer Architecture/Assignment 5/Assignment 5.docx
@@ -15,11 +15,52 @@
       <w:r>
         <w:rPr>
           <w:rStyle w:val="Heading2Char"/>
+          <w:rFonts w:eastAsia="宋体" w:cs="" w:cstheme="minorBidi" w:eastAsiaTheme="minorEastAsia"/>
           <w:b/>
           <w:bCs/>
-          <w:lang w:val="en"/>
-        </w:rPr>
-        <w:t>Lab 5: Cache Design</w:t>
+          <w:color w:val="auto"/>
+          <w:kern w:val="2"/>
+          <w:sz w:val="32"/>
+          <w:szCs w:val="32"/>
+          <w:lang w:val="en" w:eastAsia="zh-CN" w:bidi="ar-SA"/>
+        </w:rPr>
+        <w:t>Assignment</w:t>
+      </w:r>
+      <w:r>
+        <w:rPr>
+          <w:rStyle w:val="Heading2Char"/>
+          <w:b/>
+          <w:bCs/>
+          <w:lang w:val="en"/>
+        </w:rPr>
+        <w:t xml:space="preserve"> 5: Cache Design </w:t>
+      </w:r>
+      <w:r>
+        <w:rPr>
+          <w:rStyle w:val="Heading2Char"/>
+          <w:b/>
+          <w:bCs/>
+          <w:lang w:val="en"/>
+        </w:rPr>
+        <w:t>|</w:t>
+      </w:r>
+      <w:r>
+        <w:rPr>
+          <w:rStyle w:val="Heading2Char"/>
+          <w:b/>
+          <w:bCs/>
+          <w:lang w:val="en"/>
+        </w:rPr>
+        <w:t xml:space="preserve"> </w:t>
+      </w:r>
+      <w:r>
+        <w:rPr>
+          <w:rStyle w:val="Heading2Char"/>
+          <w:b/>
+          <w:bCs/>
+          <w:lang w:val="en"/>
+        </w:rPr>
+        <w:t>Alexander Stradnic - 119377263</w:t>
       </w:r>
     </w:p>
     <w:p>
@@ -39,6 +80,14 @@
           <w:lang w:val="en"/>
         </w:rPr>
       </w:pPr>
+      <w:r>
+        <w:rPr>
+          <w:sz w:val="24"/>
+          <w:szCs w:val="24"/>
+          <w:lang w:val="en-US"/>
+        </w:rPr>
+        <w:t>“</w:t>
+      </w:r>
       <w:r>
         <w:rPr>
           <w:sz w:val="24"/>
@@ -252,7 +301,9 @@
                 <w:ilvl w:val="0"/>
                 <w:numId w:val="0"/>
               </w:numPr>
-              <w:bidi w:val="0"/>
+              <w:suppressAutoHyphens w:val="true"/>
+              <w:bidi w:val="0"/>
+              <w:spacing w:before="0" w:after="0"/>
               <w:ind w:left="0" w:hanging="0"/>
               <w:jc w:val="both"/>
               <w:rPr>
@@ -291,7 +342,9 @@
                 <w:ilvl w:val="0"/>
                 <w:numId w:val="0"/>
               </w:numPr>
-              <w:bidi w:val="0"/>
+              <w:suppressAutoHyphens w:val="true"/>
+              <w:bidi w:val="0"/>
+              <w:spacing w:before="0" w:after="0"/>
               <w:ind w:left="0" w:hanging="0"/>
               <w:jc w:val="center"/>
               <w:rPr>
@@ -330,7 +383,9 @@
                 <w:ilvl w:val="0"/>
                 <w:numId w:val="0"/>
               </w:numPr>
-              <w:bidi w:val="0"/>
+              <w:suppressAutoHyphens w:val="true"/>
+              <w:bidi w:val="0"/>
+              <w:spacing w:before="0" w:after="0"/>
               <w:ind w:left="0" w:hanging="0"/>
               <w:jc w:val="center"/>
               <w:rPr>
@@ -369,7 +424,9 @@
                 <w:ilvl w:val="0"/>
                 <w:numId w:val="0"/>
               </w:numPr>
-              <w:bidi w:val="0"/>
+              <w:suppressAutoHyphens w:val="true"/>
+              <w:bidi w:val="0"/>
+              <w:spacing w:before="0" w:after="0"/>
               <w:ind w:left="0" w:hanging="0"/>
               <w:jc w:val="center"/>
               <w:rPr>
@@ -411,7 +468,9 @@
                 <w:ilvl w:val="0"/>
                 <w:numId w:val="0"/>
               </w:numPr>
-              <w:bidi w:val="0"/>
+              <w:suppressAutoHyphens w:val="true"/>
+              <w:bidi w:val="0"/>
+              <w:spacing w:before="0" w:after="0"/>
               <w:ind w:left="0" w:hanging="0"/>
               <w:jc w:val="both"/>
               <w:rPr>
@@ -447,7 +506,9 @@
                 <w:ilvl w:val="0"/>
                 <w:numId w:val="0"/>
               </w:numPr>
-              <w:bidi w:val="0"/>
+              <w:suppressAutoHyphens w:val="true"/>
+              <w:bidi w:val="0"/>
+              <w:spacing w:before="0" w:after="0"/>
               <w:ind w:left="0" w:hanging="0"/>
               <w:jc w:val="center"/>
               <w:rPr>
@@ -486,7 +547,9 @@
                 <w:ilvl w:val="0"/>
                 <w:numId w:val="0"/>
               </w:numPr>
-              <w:bidi w:val="0"/>
+              <w:suppressAutoHyphens w:val="true"/>
+              <w:bidi w:val="0"/>
+              <w:spacing w:before="0" w:after="0"/>
               <w:ind w:left="0" w:hanging="0"/>
               <w:jc w:val="center"/>
               <w:rPr>
@@ -525,7 +588,9 @@
                 <w:ilvl w:val="0"/>
                 <w:numId w:val="0"/>
               </w:numPr>
-              <w:bidi w:val="0"/>
+              <w:suppressAutoHyphens w:val="true"/>
+              <w:bidi w:val="0"/>
+              <w:spacing w:before="0" w:after="0"/>
               <w:ind w:left="0" w:hanging="0"/>
               <w:jc w:val="center"/>
               <w:rPr>
@@ -567,7 +632,9 @@
                 <w:ilvl w:val="0"/>
                 <w:numId w:val="0"/>
               </w:numPr>
-              <w:bidi w:val="0"/>
+              <w:suppressAutoHyphens w:val="true"/>
+              <w:bidi w:val="0"/>
+              <w:spacing w:before="0" w:after="0"/>
               <w:ind w:left="0" w:hanging="0"/>
               <w:jc w:val="both"/>
               <w:rPr>
@@ -603,7 +670,9 @@
                 <w:ilvl w:val="0"/>
                 <w:numId w:val="0"/>
               </w:numPr>
-              <w:bidi w:val="0"/>
+              <w:suppressAutoHyphens w:val="true"/>
+              <w:bidi w:val="0"/>
+              <w:spacing w:before="0" w:after="0"/>
               <w:ind w:left="0" w:hanging="0"/>
               <w:jc w:val="center"/>
               <w:rPr>
@@ -642,7 +711,9 @@
                 <w:ilvl w:val="0"/>
                 <w:numId w:val="0"/>
               </w:numPr>
-              <w:bidi w:val="0"/>
+              <w:suppressAutoHyphens w:val="true"/>
+              <w:bidi w:val="0"/>
+              <w:spacing w:before="0" w:after="0"/>
               <w:ind w:left="0" w:hanging="0"/>
               <w:jc w:val="center"/>
               <w:rPr>
@@ -681,7 +752,9 @@
                 <w:ilvl w:val="0"/>
                 <w:numId w:val="0"/>
               </w:numPr>
-              <w:bidi w:val="0"/>
+              <w:suppressAutoHyphens w:val="true"/>
+              <w:bidi w:val="0"/>
+              <w:spacing w:before="0" w:after="0"/>
               <w:ind w:left="0" w:hanging="0"/>
               <w:jc w:val="center"/>
               <w:rPr>
@@ -723,7 +796,9 @@
                 <w:ilvl w:val="0"/>
                 <w:numId w:val="0"/>
               </w:numPr>
-              <w:bidi w:val="0"/>
+              <w:suppressAutoHyphens w:val="true"/>
+              <w:bidi w:val="0"/>
+              <w:spacing w:before="0" w:after="0"/>
               <w:ind w:left="0" w:hanging="0"/>
               <w:jc w:val="both"/>
               <w:rPr>
@@ -759,7 +834,9 @@
                 <w:ilvl w:val="0"/>
                 <w:numId w:val="0"/>
               </w:numPr>
-              <w:bidi w:val="0"/>
+              <w:suppressAutoHyphens w:val="true"/>
+              <w:bidi w:val="0"/>
+              <w:spacing w:before="0" w:after="0"/>
               <w:ind w:left="0" w:hanging="0"/>
               <w:jc w:val="center"/>
               <w:rPr>
@@ -798,7 +875,9 @@
                 <w:ilvl w:val="0"/>
                 <w:numId w:val="0"/>
               </w:numPr>
-              <w:bidi w:val="0"/>
+              <w:suppressAutoHyphens w:val="true"/>
+              <w:bidi w:val="0"/>
+              <w:spacing w:before="0" w:after="0"/>
               <w:ind w:left="0" w:hanging="0"/>
               <w:jc w:val="center"/>
               <w:rPr>
@@ -837,7 +916,9 @@
                 <w:ilvl w:val="0"/>
                 <w:numId w:val="0"/>
               </w:numPr>
-              <w:bidi w:val="0"/>
+              <w:suppressAutoHyphens w:val="true"/>
+              <w:bidi w:val="0"/>
+              <w:spacing w:before="0" w:after="0"/>
               <w:ind w:left="0" w:hanging="0"/>
               <w:jc w:val="center"/>
               <w:rPr>
@@ -879,7 +960,9 @@
                 <w:ilvl w:val="0"/>
                 <w:numId w:val="0"/>
               </w:numPr>
-              <w:bidi w:val="0"/>
+              <w:suppressAutoHyphens w:val="true"/>
+              <w:bidi w:val="0"/>
+              <w:spacing w:before="0" w:after="0"/>
               <w:ind w:left="0" w:hanging="0"/>
               <w:jc w:val="both"/>
               <w:rPr>
@@ -918,7 +1001,9 @@
                 <w:ilvl w:val="0"/>
                 <w:numId w:val="0"/>
               </w:numPr>
-              <w:bidi w:val="0"/>
+              <w:suppressAutoHyphens w:val="true"/>
+              <w:bidi w:val="0"/>
+              <w:spacing w:before="0" w:after="0"/>
               <w:ind w:left="0" w:hanging="0"/>
               <w:jc w:val="center"/>
               <w:rPr>
@@ -957,7 +1042,9 @@
                 <w:ilvl w:val="0"/>
                 <w:numId w:val="0"/>
               </w:numPr>
-              <w:bidi w:val="0"/>
+              <w:suppressAutoHyphens w:val="true"/>
+              <w:bidi w:val="0"/>
+              <w:spacing w:before="0" w:after="0"/>
               <w:ind w:left="0" w:hanging="0"/>
               <w:jc w:val="center"/>
               <w:rPr>
@@ -996,7 +1083,9 @@
                 <w:ilvl w:val="0"/>
                 <w:numId w:val="0"/>
               </w:numPr>
-              <w:bidi w:val="0"/>
+              <w:suppressAutoHyphens w:val="true"/>
+              <w:bidi w:val="0"/>
+              <w:spacing w:before="0" w:after="0"/>
               <w:ind w:left="0" w:hanging="0"/>
               <w:jc w:val="center"/>
               <w:rPr>
@@ -1038,7 +1127,9 @@
                 <w:ilvl w:val="0"/>
                 <w:numId w:val="0"/>
               </w:numPr>
-              <w:bidi w:val="0"/>
+              <w:suppressAutoHyphens w:val="true"/>
+              <w:bidi w:val="0"/>
+              <w:spacing w:before="0" w:after="0"/>
               <w:ind w:left="0" w:hanging="0"/>
               <w:jc w:val="both"/>
               <w:rPr>
@@ -1074,7 +1165,9 @@
                 <w:ilvl w:val="0"/>
                 <w:numId w:val="0"/>
               </w:numPr>
-              <w:bidi w:val="0"/>
+              <w:suppressAutoHyphens w:val="true"/>
+              <w:bidi w:val="0"/>
+              <w:spacing w:before="0" w:after="0"/>
               <w:ind w:left="0" w:hanging="0"/>
               <w:jc w:val="center"/>
               <w:rPr>
@@ -1113,7 +1206,9 @@
                 <w:ilvl w:val="0"/>
                 <w:numId w:val="0"/>
               </w:numPr>
-              <w:bidi w:val="0"/>
+              <w:suppressAutoHyphens w:val="true"/>
+              <w:bidi w:val="0"/>
+              <w:spacing w:before="0" w:after="0"/>
               <w:ind w:left="0" w:hanging="0"/>
               <w:jc w:val="center"/>
               <w:rPr>
@@ -1152,7 +1247,9 @@
                 <w:ilvl w:val="0"/>
                 <w:numId w:val="0"/>
               </w:numPr>
-              <w:bidi w:val="0"/>
+              <w:suppressAutoHyphens w:val="true"/>
+              <w:bidi w:val="0"/>
+              <w:spacing w:before="0" w:after="0"/>
               <w:ind w:left="0" w:hanging="0"/>
               <w:jc w:val="center"/>
               <w:rPr>
@@ -1230,7 +1327,7 @@
           <w:u w:val="single"/>
           <w:lang w:val="en"/>
         </w:rPr>
-        <w:t>Note that as you change the cache block size, you would need to adjust the number of blocks to maintain a fixed cache size.</w:t>
+        <w:t>Note that as you change the cache block size, you would need to adjust the number of blocks to maintain a fixed cache size.”</w:t>
       </w:r>
       <w:r>
         <w:rPr>
@@ -1347,6 +1444,7 @@
               <w:keepNext w:val="false"/>
               <w:keepLines w:val="false"/>
               <w:widowControl w:val="false"/>
+              <w:suppressAutoHyphens w:val="true"/>
               <w:bidi w:val="0"/>
               <w:spacing w:lineRule="auto" w:line="240" w:before="0" w:afterAutospacing="0" w:after="0"/>
               <w:jc w:val="left"/>
@@ -1385,6 +1483,7 @@
               <w:keepNext w:val="false"/>
               <w:keepLines w:val="false"/>
               <w:widowControl w:val="false"/>
+              <w:suppressAutoHyphens w:val="true"/>
               <w:bidi w:val="0"/>
               <w:spacing w:lineRule="auto" w:line="240" w:before="0" w:afterAutospacing="0" w:after="0"/>
               <w:jc w:val="center"/>
@@ -1426,6 +1525,7 @@
               <w:keepNext w:val="false"/>
               <w:keepLines w:val="false"/>
               <w:widowControl w:val="false"/>
+              <w:suppressAutoHyphens w:val="true"/>
               <w:bidi w:val="0"/>
               <w:spacing w:lineRule="auto" w:line="240" w:before="0" w:afterAutospacing="0" w:after="0"/>
               <w:jc w:val="center"/>
@@ -1467,6 +1567,7 @@
               <w:keepNext w:val="false"/>
               <w:keepLines w:val="false"/>
               <w:widowControl w:val="false"/>
+              <w:suppressAutoHyphens w:val="true"/>
               <w:bidi w:val="0"/>
               <w:spacing w:lineRule="auto" w:line="240" w:before="0" w:afterAutospacing="0" w:after="0"/>
               <w:jc w:val="center"/>
@@ -1508,6 +1609,7 @@
               <w:keepNext w:val="false"/>
               <w:keepLines w:val="false"/>
               <w:widowControl w:val="false"/>
+              <w:suppressAutoHyphens w:val="true"/>
               <w:bidi w:val="0"/>
               <w:spacing w:lineRule="auto" w:line="240" w:before="0" w:afterAutospacing="0" w:after="0"/>
               <w:jc w:val="center"/>
@@ -1549,6 +1651,7 @@
               <w:keepNext w:val="false"/>
               <w:keepLines w:val="false"/>
               <w:widowControl w:val="false"/>
+              <w:suppressAutoHyphens w:val="true"/>
               <w:bidi w:val="0"/>
               <w:spacing w:lineRule="auto" w:line="240" w:before="0" w:afterAutospacing="0" w:after="0"/>
               <w:jc w:val="center"/>
@@ -1590,6 +1693,7 @@
               <w:keepNext w:val="false"/>
               <w:keepLines w:val="false"/>
               <w:widowControl w:val="false"/>
+              <w:suppressAutoHyphens w:val="true"/>
               <w:bidi w:val="0"/>
               <w:spacing w:lineRule="auto" w:line="240" w:before="0" w:afterAutospacing="0" w:after="0"/>
               <w:jc w:val="center"/>
@@ -1631,6 +1735,7 @@
               <w:keepNext w:val="false"/>
               <w:keepLines w:val="false"/>
               <w:widowControl w:val="false"/>
+              <w:suppressAutoHyphens w:val="true"/>
               <w:bidi w:val="0"/>
               <w:spacing w:lineRule="auto" w:line="240" w:before="0" w:afterAutospacing="0" w:after="0"/>
               <w:jc w:val="center"/>
@@ -1675,6 +1780,7 @@
               <w:keepNext w:val="false"/>
               <w:keepLines w:val="false"/>
               <w:widowControl w:val="false"/>
+              <w:suppressAutoHyphens w:val="true"/>
               <w:bidi w:val="0"/>
               <w:spacing w:lineRule="auto" w:line="240" w:before="0" w:afterAutospacing="0" w:after="0"/>
               <w:jc w:val="left"/>
@@ -1711,6 +1817,7 @@
               <w:keepNext w:val="false"/>
               <w:keepLines w:val="false"/>
               <w:widowControl w:val="false"/>
+              <w:suppressAutoHyphens w:val="true"/>
               <w:bidi w:val="0"/>
               <w:spacing w:lineRule="auto" w:line="240" w:before="0" w:afterAutospacing="0" w:after="0"/>
               <w:jc w:val="center"/>
@@ -1747,6 +1854,7 @@
               <w:keepNext w:val="false"/>
               <w:keepLines w:val="false"/>
               <w:widowControl w:val="false"/>
+              <w:suppressAutoHyphens w:val="true"/>
               <w:bidi w:val="0"/>
               <w:spacing w:lineRule="auto" w:line="240" w:before="0" w:afterAutospacing="0" w:after="0"/>
               <w:jc w:val="center"/>
@@ -1783,6 +1891,7 @@
               <w:keepNext w:val="false"/>
               <w:keepLines w:val="false"/>
               <w:widowControl w:val="false"/>
+              <w:suppressAutoHyphens w:val="true"/>
               <w:bidi w:val="0"/>
               <w:spacing w:lineRule="auto" w:line="240" w:before="0" w:afterAutospacing="0" w:after="0"/>
               <w:jc w:val="center"/>
@@ -1819,6 +1928,7 @@
               <w:keepNext w:val="false"/>
               <w:keepLines w:val="false"/>
               <w:widowControl w:val="false"/>
+              <w:suppressAutoHyphens w:val="true"/>
               <w:bidi w:val="0"/>
               <w:spacing w:lineRule="auto" w:line="240" w:before="0" w:afterAutospacing="0" w:after="0"/>
               <w:jc w:val="center"/>
@@ -1855,6 +1965,7 @@
               <w:keepNext w:val="false"/>
               <w:keepLines w:val="false"/>
               <w:widowControl w:val="false"/>
+              <w:suppressAutoHyphens w:val="true"/>
               <w:bidi w:val="0"/>
               <w:spacing w:lineRule="auto" w:line="240" w:before="0" w:afterAutospacing="0" w:after="0"/>
               <w:jc w:val="center"/>
@@ -1891,6 +2002,7 @@
               <w:keepNext w:val="false"/>
               <w:keepLines w:val="false"/>
               <w:widowControl w:val="false"/>
+              <w:suppressAutoHyphens w:val="true"/>
               <w:bidi w:val="0"/>
               <w:spacing w:lineRule="auto" w:line="240" w:before="0" w:afterAutospacing="0" w:after="0"/>
               <w:jc w:val="center"/>
@@ -1927,6 +2039,7 @@
               <w:keepNext w:val="false"/>
               <w:keepLines w:val="false"/>
               <w:widowControl w:val="false"/>
+              <w:suppressAutoHyphens w:val="true"/>
               <w:bidi w:val="0"/>
               <w:spacing w:lineRule="auto" w:line="240" w:before="0" w:afterAutospacing="0" w:after="0"/>
               <w:jc w:val="center"/>
@@ -1966,6 +2079,7 @@
               <w:keepNext w:val="false"/>
               <w:keepLines w:val="false"/>
               <w:widowControl w:val="false"/>
+              <w:suppressAutoHyphens w:val="true"/>
               <w:bidi w:val="0"/>
               <w:spacing w:lineRule="auto" w:line="240" w:before="0" w:afterAutospacing="0" w:after="0"/>
               <w:jc w:val="left"/>
@@ -2002,6 +2116,7 @@
               <w:keepNext w:val="false"/>
               <w:keepLines w:val="false"/>
               <w:widowControl w:val="false"/>
+              <w:suppressAutoHyphens w:val="true"/>
               <w:bidi w:val="0"/>
               <w:spacing w:lineRule="auto" w:line="240" w:before="0" w:afterAutospacing="0" w:after="0"/>
               <w:jc w:val="center"/>
@@ -2038,6 +2153,7 @@
               <w:keepNext w:val="false"/>
               <w:keepLines w:val="false"/>
               <w:widowControl w:val="false"/>
+              <w:suppressAutoHyphens w:val="true"/>
               <w:bidi w:val="0"/>
               <w:spacing w:lineRule="auto" w:line="240" w:before="0" w:afterAutospacing="0" w:after="0"/>
               <w:jc w:val="center"/>
@@ -2074,6 +2190,7 @@
               <w:keepNext w:val="false"/>
               <w:keepLines w:val="false"/>
               <w:widowControl w:val="false"/>
+              <w:suppressAutoHyphens w:val="true"/>
               <w:bidi w:val="0"/>
               <w:spacing w:lineRule="auto" w:line="240" w:before="0" w:afterAutospacing="0" w:after="0"/>
               <w:jc w:val="center"/>
@@ -2110,6 +2227,7 @@
               <w:keepNext w:val="false"/>
               <w:keepLines w:val="false"/>
               <w:widowControl w:val="false"/>
+              <w:suppressAutoHyphens w:val="true"/>
               <w:bidi w:val="0"/>
               <w:spacing w:lineRule="auto" w:line="240" w:before="0" w:afterAutospacing="0" w:after="0"/>
               <w:jc w:val="center"/>
@@ -2146,6 +2264,7 @@
               <w:keepNext w:val="false"/>
               <w:keepLines w:val="false"/>
               <w:widowControl w:val="false"/>
+              <w:suppressAutoHyphens w:val="true"/>
               <w:bidi w:val="0"/>
               <w:spacing w:lineRule="auto" w:line="240" w:before="0" w:afterAutospacing="0" w:after="0"/>
               <w:jc w:val="center"/>
@@ -2182,6 +2301,7 @@
               <w:keepNext w:val="false"/>
               <w:keepLines w:val="false"/>
               <w:widowControl w:val="false"/>
+              <w:suppressAutoHyphens w:val="true"/>
               <w:bidi w:val="0"/>
               <w:spacing w:lineRule="auto" w:line="240" w:before="0" w:afterAutospacing="0" w:after="0"/>
               <w:jc w:val="center"/>
@@ -2218,6 +2338,7 @@
               <w:keepNext w:val="false"/>
               <w:keepLines w:val="false"/>
               <w:widowControl w:val="false"/>
+              <w:suppressAutoHyphens w:val="true"/>
               <w:bidi w:val="0"/>
               <w:spacing w:lineRule="auto" w:line="240" w:before="0" w:afterAutospacing="0" w:after="0"/>
               <w:jc w:val="center"/>
@@ -2257,6 +2378,7 @@
               <w:keepNext w:val="false"/>
               <w:keepLines w:val="false"/>
               <w:widowControl w:val="false"/>
+              <w:suppressAutoHyphens w:val="true"/>
               <w:bidi w:val="0"/>
               <w:spacing w:lineRule="auto" w:line="240" w:before="0" w:afterAutospacing="0" w:after="0"/>
               <w:jc w:val="left"/>
@@ -2293,6 +2415,7 @@
               <w:keepNext w:val="false"/>
               <w:keepLines w:val="false"/>
               <w:widowControl w:val="false"/>
+              <w:suppressAutoHyphens w:val="true"/>
               <w:bidi w:val="0"/>
               <w:spacing w:lineRule="auto" w:line="240" w:before="0" w:afterAutospacing="0" w:after="0"/>
               <w:jc w:val="center"/>
@@ -2329,6 +2452,7 @@
               <w:keepNext w:val="false"/>
               <w:keepLines w:val="false"/>
               <w:widowControl w:val="false"/>
+              <w:suppressAutoHyphens w:val="true"/>
               <w:bidi w:val="0"/>
               <w:spacing w:lineRule="auto" w:line="240" w:before="0" w:afterAutospacing="0" w:after="0"/>
               <w:jc w:val="center"/>
@@ -2365,6 +2489,7 @@
               <w:keepNext w:val="false"/>
               <w:keepLines w:val="false"/>
               <w:widowControl w:val="false"/>
+              <w:suppressAutoHyphens w:val="true"/>
               <w:bidi w:val="0"/>
               <w:spacing w:lineRule="auto" w:line="240" w:before="0" w:afterAutospacing="0" w:after="0"/>
               <w:jc w:val="center"/>
@@ -2401,6 +2526,7 @@
               <w:keepNext w:val="false"/>
               <w:keepLines w:val="false"/>
               <w:widowControl w:val="false"/>
+              <w:suppressAutoHyphens w:val="true"/>
               <w:bidi w:val="0"/>
               <w:spacing w:lineRule="auto" w:line="240" w:before="0" w:afterAutospacing="0" w:after="0"/>
               <w:jc w:val="center"/>
@@ -2437,6 +2563,7 @@
               <w:keepNext w:val="false"/>
               <w:keepLines w:val="false"/>
               <w:widowControl w:val="false"/>
+              <w:suppressAutoHyphens w:val="true"/>
               <w:bidi w:val="0"/>
               <w:spacing w:lineRule="auto" w:line="240" w:before="0" w:afterAutospacing="0" w:after="0"/>
               <w:jc w:val="center"/>
@@ -2473,6 +2600,7 @@
               <w:keepNext w:val="false"/>
               <w:keepLines w:val="false"/>
               <w:widowControl w:val="false"/>
+              <w:suppressAutoHyphens w:val="true"/>
               <w:bidi w:val="0"/>
               <w:spacing w:lineRule="auto" w:line="240" w:before="0" w:afterAutospacing="0" w:after="0"/>
               <w:jc w:val="center"/>
@@ -2509,6 +2637,7 @@
               <w:keepNext w:val="false"/>
               <w:keepLines w:val="false"/>
               <w:widowControl w:val="false"/>
+              <w:suppressAutoHyphens w:val="true"/>
               <w:bidi w:val="0"/>
               <w:spacing w:lineRule="auto" w:line="240" w:before="0" w:afterAutospacing="0" w:after="0"/>
               <w:jc w:val="center"/>
@@ -2577,11 +2706,8 @@
         </w:rPr>
       </w:pPr>
       <w:r>
-        <w:rPr>
-          <w:lang w:val="en"/>
-        </w:rPr>
         <w:drawing>
-          <wp:anchor behindDoc="0" distT="0" distB="0" distL="0" distR="0" simplePos="0" locked="0" layoutInCell="0" allowOverlap="1" relativeHeight="3">
+          <wp:anchor behindDoc="0" distT="0" distB="0" distL="0" distR="0" simplePos="0" locked="0" layoutInCell="0" allowOverlap="1" relativeHeight="6">
             <wp:simplePos x="0" y="0"/>
             <wp:positionH relativeFrom="column">
               <wp:align>center</wp:align>
@@ -2592,7 +2718,7 @@
             <wp:extent cx="5274310" cy="3955415"/>
             <wp:effectExtent l="0" t="0" r="0" b="0"/>
             <wp:wrapSquare wrapText="largest"/>
-            <wp:docPr id="1" name="Image2" descr=""/>
+            <wp:docPr id="1" name="Image1" descr=""/>
             <wp:cNvGraphicFramePr>
               <a:graphicFrameLocks xmlns:a="http://schemas.openxmlformats.org/drawingml/2006/main" noChangeAspect="1"/>
             </wp:cNvGraphicFramePr>
@@ -2600,7 +2726,7 @@
               <a:graphicData uri="http://schemas.openxmlformats.org/drawingml/2006/picture">
                 <pic:pic xmlns:pic="http://schemas.openxmlformats.org/drawingml/2006/picture">
                   <pic:nvPicPr>
-                    <pic:cNvPr id="1" name="Image2" descr=""/>
+                    <pic:cNvPr id="1" name="Image1" descr=""/>
                     <pic:cNvPicPr>
                       <a:picLocks noChangeAspect="1" noChangeArrowheads="1"/>
                     </pic:cNvPicPr>
@@ -2625,192 +2751,12 @@
             </a:graphic>
           </wp:anchor>
         </w:drawing>
-        <w:drawing>
-          <wp:anchor behindDoc="0" distT="0" distB="0" distL="0" distR="0" simplePos="0" locked="0" layoutInCell="0" allowOverlap="1" relativeHeight="4">
-            <wp:simplePos x="0" y="0"/>
-            <wp:positionH relativeFrom="column">
-              <wp:align>center</wp:align>
-            </wp:positionH>
-            <wp:positionV relativeFrom="paragraph">
-              <wp:posOffset>635</wp:posOffset>
-            </wp:positionV>
-            <wp:extent cx="5274310" cy="3955415"/>
-            <wp:effectExtent l="0" t="0" r="0" b="0"/>
-            <wp:wrapSquare wrapText="largest"/>
-            <wp:docPr id="2" name="Image3" descr=""/>
-            <wp:cNvGraphicFramePr>
-              <a:graphicFrameLocks xmlns:a="http://schemas.openxmlformats.org/drawingml/2006/main" noChangeAspect="1"/>
-            </wp:cNvGraphicFramePr>
-            <a:graphic xmlns:a="http://schemas.openxmlformats.org/drawingml/2006/main">
-              <a:graphicData uri="http://schemas.openxmlformats.org/drawingml/2006/picture">
-                <pic:pic xmlns:pic="http://schemas.openxmlformats.org/drawingml/2006/picture">
-                  <pic:nvPicPr>
-                    <pic:cNvPr id="2" name="Image3" descr=""/>
-                    <pic:cNvPicPr>
-                      <a:picLocks noChangeAspect="1" noChangeArrowheads="1"/>
-                    </pic:cNvPicPr>
-                  </pic:nvPicPr>
-                  <pic:blipFill>
-                    <a:blip r:embed="rId3"/>
-                    <a:stretch>
-                      <a:fillRect/>
-                    </a:stretch>
-                  </pic:blipFill>
-                  <pic:spPr bwMode="auto">
-                    <a:xfrm>
-                      <a:off x="0" y="0"/>
-                      <a:ext cx="5274310" cy="3955415"/>
-                    </a:xfrm>
-                    <a:prstGeom prst="rect">
-                      <a:avLst/>
-                    </a:prstGeom>
-                  </pic:spPr>
-                </pic:pic>
-              </a:graphicData>
-            </a:graphic>
-          </wp:anchor>
-        </w:drawing>
-        <w:drawing>
-          <wp:anchor behindDoc="0" distT="0" distB="0" distL="0" distR="0" simplePos="0" locked="0" layoutInCell="0" allowOverlap="1" relativeHeight="5">
-            <wp:simplePos x="0" y="0"/>
-            <wp:positionH relativeFrom="column">
-              <wp:align>center</wp:align>
-            </wp:positionH>
-            <wp:positionV relativeFrom="paragraph">
-              <wp:posOffset>635</wp:posOffset>
-            </wp:positionV>
-            <wp:extent cx="5274310" cy="3955415"/>
-            <wp:effectExtent l="0" t="0" r="0" b="0"/>
-            <wp:wrapSquare wrapText="largest"/>
-            <wp:docPr id="3" name="Image4" descr=""/>
-            <wp:cNvGraphicFramePr>
-              <a:graphicFrameLocks xmlns:a="http://schemas.openxmlformats.org/drawingml/2006/main" noChangeAspect="1"/>
-            </wp:cNvGraphicFramePr>
-            <a:graphic xmlns:a="http://schemas.openxmlformats.org/drawingml/2006/main">
-              <a:graphicData uri="http://schemas.openxmlformats.org/drawingml/2006/picture">
-                <pic:pic xmlns:pic="http://schemas.openxmlformats.org/drawingml/2006/picture">
-                  <pic:nvPicPr>
-                    <pic:cNvPr id="3" name="Image4" descr=""/>
-                    <pic:cNvPicPr>
-                      <a:picLocks noChangeAspect="1" noChangeArrowheads="1"/>
-                    </pic:cNvPicPr>
-                  </pic:nvPicPr>
-                  <pic:blipFill>
-                    <a:blip r:embed="rId4"/>
-                    <a:stretch>
-                      <a:fillRect/>
-                    </a:stretch>
-                  </pic:blipFill>
-                  <pic:spPr bwMode="auto">
-                    <a:xfrm>
-                      <a:off x="0" y="0"/>
-                      <a:ext cx="5274310" cy="3955415"/>
-                    </a:xfrm>
-                    <a:prstGeom prst="rect">
-                      <a:avLst/>
-                    </a:prstGeom>
-                  </pic:spPr>
-                </pic:pic>
-              </a:graphicData>
-            </a:graphic>
-          </wp:anchor>
-        </w:drawing>
-        <w:drawing>
-          <wp:anchor behindDoc="0" distT="0" distB="0" distL="0" distR="0" simplePos="0" locked="0" layoutInCell="0" allowOverlap="1" relativeHeight="6">
-            <wp:simplePos x="0" y="0"/>
-            <wp:positionH relativeFrom="column">
-              <wp:align>center</wp:align>
-            </wp:positionH>
-            <wp:positionV relativeFrom="paragraph">
-              <wp:posOffset>635</wp:posOffset>
-            </wp:positionV>
-            <wp:extent cx="5274310" cy="3955415"/>
-            <wp:effectExtent l="0" t="0" r="0" b="0"/>
-            <wp:wrapSquare wrapText="largest"/>
-            <wp:docPr id="4" name="Image5" descr=""/>
-            <wp:cNvGraphicFramePr>
-              <a:graphicFrameLocks xmlns:a="http://schemas.openxmlformats.org/drawingml/2006/main" noChangeAspect="1"/>
-            </wp:cNvGraphicFramePr>
-            <a:graphic xmlns:a="http://schemas.openxmlformats.org/drawingml/2006/main">
-              <a:graphicData uri="http://schemas.openxmlformats.org/drawingml/2006/picture">
-                <pic:pic xmlns:pic="http://schemas.openxmlformats.org/drawingml/2006/picture">
-                  <pic:nvPicPr>
-                    <pic:cNvPr id="4" name="Image5" descr=""/>
-                    <pic:cNvPicPr>
-                      <a:picLocks noChangeAspect="1" noChangeArrowheads="1"/>
-                    </pic:cNvPicPr>
-                  </pic:nvPicPr>
-                  <pic:blipFill>
-                    <a:blip r:embed="rId5"/>
-                    <a:stretch>
-                      <a:fillRect/>
-                    </a:stretch>
-                  </pic:blipFill>
-                  <pic:spPr bwMode="auto">
-                    <a:xfrm>
-                      <a:off x="0" y="0"/>
-                      <a:ext cx="5274310" cy="3955415"/>
-                    </a:xfrm>
-                    <a:prstGeom prst="rect">
-                      <a:avLst/>
-                    </a:prstGeom>
-                  </pic:spPr>
-                </pic:pic>
-              </a:graphicData>
-            </a:graphic>
-          </wp:anchor>
-        </w:drawing>
+      </w:r>
+      <w:r>
+        <w:rPr>
+          <w:lang w:val="en"/>
+        </w:rPr>
         <w:t>S</w:t>
-      </w:r>
-      <w:r>
-        <w:rPr>
-          <w:lang w:val="en"/>
-        </w:rPr>
-        <w:drawing>
-          <wp:anchor behindDoc="0" distT="0" distB="0" distL="0" distR="0" simplePos="0" locked="0" layoutInCell="0" allowOverlap="1" relativeHeight="2">
-            <wp:simplePos x="0" y="0"/>
-            <wp:positionH relativeFrom="column">
-              <wp:align>center</wp:align>
-            </wp:positionH>
-            <wp:positionV relativeFrom="paragraph">
-              <wp:posOffset>635</wp:posOffset>
-            </wp:positionV>
-            <wp:extent cx="5274310" cy="3955415"/>
-            <wp:effectExtent l="0" t="0" r="0" b="0"/>
-            <wp:wrapSquare wrapText="largest"/>
-            <wp:docPr id="5" name="Image1" descr=""/>
-            <wp:cNvGraphicFramePr>
-              <a:graphicFrameLocks xmlns:a="http://schemas.openxmlformats.org/drawingml/2006/main" noChangeAspect="1"/>
-            </wp:cNvGraphicFramePr>
-            <a:graphic xmlns:a="http://schemas.openxmlformats.org/drawingml/2006/main">
-              <a:graphicData uri="http://schemas.openxmlformats.org/drawingml/2006/picture">
-                <pic:pic xmlns:pic="http://schemas.openxmlformats.org/drawingml/2006/picture">
-                  <pic:nvPicPr>
-                    <pic:cNvPr id="5" name="Image1" descr=""/>
-                    <pic:cNvPicPr>
-                      <a:picLocks noChangeAspect="1" noChangeArrowheads="1"/>
-                    </pic:cNvPicPr>
-                  </pic:nvPicPr>
-                  <pic:blipFill>
-                    <a:blip r:embed="rId6"/>
-                    <a:stretch>
-                      <a:fillRect/>
-                    </a:stretch>
-                  </pic:blipFill>
-                  <pic:spPr bwMode="auto">
-                    <a:xfrm>
-                      <a:off x="0" y="0"/>
-                      <a:ext cx="5274310" cy="3955415"/>
-                    </a:xfrm>
-                    <a:prstGeom prst="rect">
-                      <a:avLst/>
-                    </a:prstGeom>
-                  </pic:spPr>
-                </pic:pic>
-              </a:graphicData>
-            </a:graphic>
-          </wp:anchor>
-        </w:drawing>
       </w:r>
       <w:r>
         <w:rPr>
@@ -2887,6 +2833,7 @@
               <w:keepNext w:val="false"/>
               <w:keepLines w:val="false"/>
               <w:widowControl w:val="false"/>
+              <w:suppressAutoHyphens w:val="true"/>
               <w:bidi w:val="0"/>
               <w:spacing w:lineRule="auto" w:line="240" w:before="0" w:afterAutospacing="0" w:after="0"/>
               <w:jc w:val="left"/>
@@ -2925,6 +2872,7 @@
               <w:keepNext w:val="false"/>
               <w:keepLines w:val="false"/>
               <w:widowControl w:val="false"/>
+              <w:suppressAutoHyphens w:val="true"/>
               <w:bidi w:val="0"/>
               <w:spacing w:lineRule="auto" w:line="240" w:before="0" w:afterAutospacing="0" w:after="0"/>
               <w:jc w:val="center"/>
@@ -2966,6 +2914,7 @@
               <w:keepNext w:val="false"/>
               <w:keepLines w:val="false"/>
               <w:widowControl w:val="false"/>
+              <w:suppressAutoHyphens w:val="true"/>
               <w:bidi w:val="0"/>
               <w:spacing w:lineRule="auto" w:line="240" w:before="0" w:afterAutospacing="0" w:after="0"/>
               <w:jc w:val="center"/>
@@ -3007,6 +2956,7 @@
               <w:keepNext w:val="false"/>
               <w:keepLines w:val="false"/>
               <w:widowControl w:val="false"/>
+              <w:suppressAutoHyphens w:val="true"/>
               <w:bidi w:val="0"/>
               <w:spacing w:lineRule="auto" w:line="240" w:before="0" w:afterAutospacing="0" w:after="0"/>
               <w:jc w:val="center"/>
@@ -3048,6 +2998,7 @@
               <w:keepNext w:val="false"/>
               <w:keepLines w:val="false"/>
               <w:widowControl w:val="false"/>
+              <w:suppressAutoHyphens w:val="true"/>
               <w:bidi w:val="0"/>
               <w:spacing w:lineRule="auto" w:line="240" w:before="0" w:afterAutospacing="0" w:after="0"/>
               <w:jc w:val="center"/>
@@ -3089,6 +3040,7 @@
               <w:keepNext w:val="false"/>
               <w:keepLines w:val="false"/>
               <w:widowControl w:val="false"/>
+              <w:suppressAutoHyphens w:val="true"/>
               <w:bidi w:val="0"/>
               <w:spacing w:lineRule="auto" w:line="240" w:before="0" w:afterAutospacing="0" w:after="0"/>
               <w:jc w:val="center"/>
@@ -3130,6 +3082,7 @@
               <w:keepNext w:val="false"/>
               <w:keepLines w:val="false"/>
               <w:widowControl w:val="false"/>
+              <w:suppressAutoHyphens w:val="true"/>
               <w:bidi w:val="0"/>
               <w:spacing w:lineRule="auto" w:line="240" w:before="0" w:afterAutospacing="0" w:after="0"/>
               <w:jc w:val="center"/>
@@ -3171,6 +3124,7 @@
               <w:keepNext w:val="false"/>
               <w:keepLines w:val="false"/>
               <w:widowControl w:val="false"/>
+              <w:suppressAutoHyphens w:val="true"/>
               <w:bidi w:val="0"/>
               <w:spacing w:lineRule="auto" w:line="240" w:before="0" w:afterAutospacing="0" w:after="0"/>
               <w:jc w:val="center"/>
@@ -3215,6 +3169,7 @@
               <w:keepNext w:val="false"/>
               <w:keepLines w:val="false"/>
               <w:widowControl w:val="false"/>
+              <w:suppressAutoHyphens w:val="true"/>
               <w:bidi w:val="0"/>
               <w:spacing w:lineRule="auto" w:line="240" w:before="0" w:afterAutospacing="0" w:after="0"/>
               <w:jc w:val="left"/>
@@ -3251,6 +3206,7 @@
               <w:keepNext w:val="false"/>
               <w:keepLines w:val="false"/>
               <w:widowControl w:val="false"/>
+              <w:suppressAutoHyphens w:val="true"/>
               <w:bidi w:val="0"/>
               <w:spacing w:lineRule="auto" w:line="240" w:before="0" w:afterAutospacing="0" w:after="0"/>
               <w:jc w:val="center"/>
@@ -3287,6 +3243,7 @@
               <w:keepNext w:val="false"/>
               <w:keepLines w:val="false"/>
               <w:widowControl w:val="false"/>
+              <w:suppressAutoHyphens w:val="true"/>
               <w:bidi w:val="0"/>
               <w:spacing w:lineRule="auto" w:line="240" w:before="0" w:afterAutospacing="0" w:after="0"/>
               <w:jc w:val="center"/>
@@ -3323,6 +3280,7 @@
               <w:keepNext w:val="false"/>
               <w:keepLines w:val="false"/>
               <w:widowControl w:val="false"/>
+              <w:suppressAutoHyphens w:val="true"/>
               <w:bidi w:val="0"/>
               <w:spacing w:lineRule="auto" w:line="240" w:before="0" w:afterAutospacing="0" w:after="0"/>
               <w:jc w:val="center"/>
@@ -3359,6 +3317,7 @@
               <w:keepNext w:val="false"/>
               <w:keepLines w:val="false"/>
               <w:widowControl w:val="false"/>
+              <w:suppressAutoHyphens w:val="true"/>
               <w:bidi w:val="0"/>
               <w:spacing w:lineRule="auto" w:line="240" w:before="0" w:afterAutospacing="0" w:after="0"/>
               <w:jc w:val="center"/>
@@ -3395,6 +3354,7 @@
               <w:keepNext w:val="false"/>
               <w:keepLines w:val="false"/>
               <w:widowControl w:val="false"/>
+              <w:suppressAutoHyphens w:val="true"/>
               <w:bidi w:val="0"/>
               <w:spacing w:lineRule="auto" w:line="240" w:before="0" w:afterAutospacing="0" w:after="0"/>
               <w:jc w:val="center"/>
@@ -3431,6 +3391,7 @@
               <w:keepNext w:val="false"/>
               <w:keepLines w:val="false"/>
               <w:widowControl w:val="false"/>
+              <w:suppressAutoHyphens w:val="true"/>
               <w:bidi w:val="0"/>
               <w:spacing w:lineRule="auto" w:line="240" w:before="0" w:afterAutospacing="0" w:after="0"/>
               <w:jc w:val="center"/>
@@ -3467,6 +3428,7 @@
               <w:keepNext w:val="false"/>
               <w:keepLines w:val="false"/>
               <w:widowControl w:val="false"/>
+              <w:suppressAutoHyphens w:val="true"/>
               <w:bidi w:val="0"/>
               <w:spacing w:lineRule="auto" w:line="240" w:before="0" w:afterAutospacing="0" w:after="0"/>
               <w:jc w:val="center"/>
@@ -3508,6 +3470,7 @@
               <w:keepNext w:val="false"/>
               <w:keepLines w:val="false"/>
               <w:widowControl w:val="false"/>
+              <w:suppressAutoHyphens w:val="true"/>
               <w:bidi w:val="0"/>
               <w:spacing w:lineRule="auto" w:line="240" w:before="0" w:afterAutospacing="0" w:after="0"/>
               <w:jc w:val="left"/>
@@ -3544,6 +3507,7 @@
               <w:keepNext w:val="false"/>
               <w:keepLines w:val="false"/>
               <w:widowControl w:val="false"/>
+              <w:suppressAutoHyphens w:val="true"/>
               <w:bidi w:val="0"/>
               <w:spacing w:lineRule="auto" w:line="240" w:before="0" w:afterAutospacing="0" w:after="0"/>
               <w:jc w:val="center"/>
@@ -3580,6 +3544,7 @@
               <w:keepNext w:val="false"/>
               <w:keepLines w:val="false"/>
               <w:widowControl w:val="false"/>
+              <w:suppressAutoHyphens w:val="true"/>
               <w:bidi w:val="0"/>
               <w:spacing w:lineRule="auto" w:line="240" w:before="0" w:afterAutospacing="0" w:after="0"/>
               <w:jc w:val="center"/>
@@ -3616,6 +3581,7 @@
               <w:keepNext w:val="false"/>
               <w:keepLines w:val="false"/>
               <w:widowControl w:val="false"/>
+              <w:suppressAutoHyphens w:val="true"/>
               <w:bidi w:val="0"/>
               <w:spacing w:lineRule="auto" w:line="240" w:before="0" w:afterAutospacing="0" w:after="0"/>
               <w:jc w:val="center"/>
@@ -3652,6 +3618,7 @@
               <w:keepNext w:val="false"/>
               <w:keepLines w:val="false"/>
               <w:widowControl w:val="false"/>
+              <w:suppressAutoHyphens w:val="true"/>
               <w:bidi w:val="0"/>
               <w:spacing w:lineRule="auto" w:line="240" w:before="0" w:afterAutospacing="0" w:after="0"/>
               <w:jc w:val="center"/>
@@ -3688,6 +3655,7 @@
               <w:keepNext w:val="false"/>
               <w:keepLines w:val="false"/>
               <w:widowControl w:val="false"/>
+              <w:suppressAutoHyphens w:val="true"/>
               <w:bidi w:val="0"/>
               <w:spacing w:lineRule="auto" w:line="240" w:before="0" w:afterAutospacing="0" w:after="0"/>
               <w:jc w:val="center"/>
@@ -3724,6 +3692,7 @@
               <w:keepNext w:val="false"/>
               <w:keepLines w:val="false"/>
               <w:widowControl w:val="false"/>
+              <w:suppressAutoHyphens w:val="true"/>
               <w:bidi w:val="0"/>
               <w:spacing w:lineRule="auto" w:line="240" w:before="0" w:afterAutospacing="0" w:after="0"/>
               <w:jc w:val="center"/>
@@ -3760,6 +3729,7 @@
               <w:keepNext w:val="false"/>
               <w:keepLines w:val="false"/>
               <w:widowControl w:val="false"/>
+              <w:suppressAutoHyphens w:val="true"/>
               <w:bidi w:val="0"/>
               <w:spacing w:lineRule="auto" w:line="240" w:before="0" w:afterAutospacing="0" w:after="0"/>
               <w:jc w:val="center"/>
@@ -3799,6 +3769,7 @@
               <w:keepNext w:val="false"/>
               <w:keepLines w:val="false"/>
               <w:widowControl w:val="false"/>
+              <w:suppressAutoHyphens w:val="true"/>
               <w:bidi w:val="0"/>
               <w:spacing w:lineRule="auto" w:line="240" w:before="0" w:afterAutospacing="0" w:after="0"/>
               <w:jc w:val="left"/>
@@ -3835,6 +3806,7 @@
               <w:keepNext w:val="false"/>
               <w:keepLines w:val="false"/>
               <w:widowControl w:val="false"/>
+              <w:suppressAutoHyphens w:val="true"/>
               <w:bidi w:val="0"/>
               <w:spacing w:lineRule="auto" w:line="240" w:before="0" w:afterAutospacing="0" w:after="0"/>
               <w:jc w:val="center"/>
@@ -3871,6 +3843,7 @@
               <w:keepNext w:val="false"/>
               <w:keepLines w:val="false"/>
               <w:widowControl w:val="false"/>
+              <w:suppressAutoHyphens w:val="true"/>
               <w:bidi w:val="0"/>
               <w:spacing w:lineRule="auto" w:line="240" w:before="0" w:afterAutospacing="0" w:after="0"/>
               <w:jc w:val="center"/>
@@ -3907,6 +3880,7 @@
               <w:keepNext w:val="false"/>
               <w:keepLines w:val="false"/>
               <w:widowControl w:val="false"/>
+              <w:suppressAutoHyphens w:val="true"/>
               <w:bidi w:val="0"/>
               <w:spacing w:lineRule="auto" w:line="240" w:before="0" w:afterAutospacing="0" w:after="0"/>
               <w:jc w:val="center"/>
@@ -3943,6 +3917,7 @@
               <w:keepNext w:val="false"/>
               <w:keepLines w:val="false"/>
               <w:widowControl w:val="false"/>
+              <w:suppressAutoHyphens w:val="true"/>
               <w:bidi w:val="0"/>
               <w:spacing w:lineRule="auto" w:line="240" w:before="0" w:afterAutospacing="0" w:after="0"/>
               <w:jc w:val="center"/>
@@ -3979,6 +3954,7 @@
               <w:keepNext w:val="false"/>
               <w:keepLines w:val="false"/>
               <w:widowControl w:val="false"/>
+              <w:suppressAutoHyphens w:val="true"/>
               <w:bidi w:val="0"/>
               <w:spacing w:lineRule="auto" w:line="240" w:before="0" w:afterAutospacing="0" w:after="0"/>
               <w:jc w:val="center"/>
@@ -4015,28 +3991,29 @@
               <w:keepNext w:val="false"/>
               <w:keepLines w:val="false"/>
               <w:widowControl w:val="false"/>
-              <w:bidi w:val="0"/>
-              <w:spacing w:lineRule="auto" w:line="240" w:before="0" w:afterAutospacing="0" w:after="0"/>
-              <w:jc w:val="center"/>
-              <w:rPr>
-                <w:position w:val="0"/>
-                <w:sz w:val="24"/>
-                <w:sz w:val="24"/>
-                <w:szCs w:val="24"/>
-                <w:vertAlign w:val="baseline"/>
-                <w:lang w:val="en"/>
-              </w:rPr>
-            </w:pPr>
-            <w:r>
-              <w:rPr>
-                <w:position w:val="0"/>
-                <w:sz w:val="24"/>
-                <w:sz w:val="24"/>
-                <w:szCs w:val="24"/>
-                <w:vertAlign w:val="baseline"/>
-                <w:lang w:val="en"/>
-              </w:rPr>
-              <w:t xml:space="preserve">99% </w:t>
+              <w:suppressAutoHyphens w:val="true"/>
+              <w:bidi w:val="0"/>
+              <w:spacing w:lineRule="auto" w:line="240" w:before="0" w:afterAutospacing="0" w:after="0"/>
+              <w:jc w:val="center"/>
+              <w:rPr>
+                <w:position w:val="0"/>
+                <w:sz w:val="24"/>
+                <w:sz w:val="24"/>
+                <w:szCs w:val="24"/>
+                <w:vertAlign w:val="baseline"/>
+                <w:lang w:val="en"/>
+              </w:rPr>
+            </w:pPr>
+            <w:r>
+              <w:rPr>
+                <w:position w:val="0"/>
+                <w:sz w:val="24"/>
+                <w:sz w:val="24"/>
+                <w:szCs w:val="24"/>
+                <w:vertAlign w:val="baseline"/>
+                <w:lang w:val="en"/>
+              </w:rPr>
+              <w:t>99%</w:t>
             </w:r>
           </w:p>
         </w:tc>
@@ -4051,6 +4028,7 @@
               <w:keepNext w:val="false"/>
               <w:keepLines w:val="false"/>
               <w:widowControl w:val="false"/>
+              <w:suppressAutoHyphens w:val="true"/>
               <w:bidi w:val="0"/>
               <w:spacing w:lineRule="auto" w:line="240" w:before="0" w:afterAutospacing="0" w:after="0"/>
               <w:jc w:val="center"/>
@@ -4132,7 +4110,7 @@
           <w:lang w:val="en"/>
         </w:rPr>
         <w:drawing>
-          <wp:anchor behindDoc="0" distT="0" distB="0" distL="0" distR="0" simplePos="0" locked="0" layoutInCell="0" allowOverlap="1" relativeHeight="7">
+          <wp:anchor behindDoc="0" distT="0" distB="0" distL="0" distR="0" simplePos="0" locked="0" layoutInCell="0" allowOverlap="1" relativeHeight="2">
             <wp:simplePos x="0" y="0"/>
             <wp:positionH relativeFrom="column">
               <wp:align>center</wp:align>
@@ -4143,7 +4121,7 @@
             <wp:extent cx="5274310" cy="3955415"/>
             <wp:effectExtent l="0" t="0" r="0" b="0"/>
             <wp:wrapSquare wrapText="largest"/>
-            <wp:docPr id="6" name="Image6" descr=""/>
+            <wp:docPr id="2" name="Image6" descr=""/>
             <wp:cNvGraphicFramePr>
               <a:graphicFrameLocks xmlns:a="http://schemas.openxmlformats.org/drawingml/2006/main" noChangeAspect="1"/>
             </wp:cNvGraphicFramePr>
@@ -4151,13 +4129,13 @@
               <a:graphicData uri="http://schemas.openxmlformats.org/drawingml/2006/picture">
                 <pic:pic xmlns:pic="http://schemas.openxmlformats.org/drawingml/2006/picture">
                   <pic:nvPicPr>
-                    <pic:cNvPr id="6" name="Image6" descr=""/>
+                    <pic:cNvPr id="2" name="Image6" descr=""/>
                     <pic:cNvPicPr>
                       <a:picLocks noChangeAspect="1" noChangeArrowheads="1"/>
                     </pic:cNvPicPr>
                   </pic:nvPicPr>
                   <pic:blipFill>
-                    <a:blip r:embed="rId7"/>
+                    <a:blip r:embed="rId3"/>
                     <a:stretch>
                       <a:fillRect/>
                     </a:stretch>
@@ -4231,6 +4209,7 @@
               <w:keepNext w:val="false"/>
               <w:keepLines w:val="false"/>
               <w:widowControl w:val="false"/>
+              <w:suppressAutoHyphens w:val="true"/>
               <w:bidi w:val="0"/>
               <w:spacing w:lineRule="auto" w:line="240" w:before="0" w:afterAutospacing="0" w:after="0"/>
               <w:jc w:val="left"/>
@@ -4269,6 +4248,7 @@
               <w:keepNext w:val="false"/>
               <w:keepLines w:val="false"/>
               <w:widowControl w:val="false"/>
+              <w:suppressAutoHyphens w:val="true"/>
               <w:bidi w:val="0"/>
               <w:spacing w:lineRule="auto" w:line="240" w:before="0" w:afterAutospacing="0" w:after="0"/>
               <w:jc w:val="center"/>
@@ -4310,6 +4290,7 @@
               <w:keepNext w:val="false"/>
               <w:keepLines w:val="false"/>
               <w:widowControl w:val="false"/>
+              <w:suppressAutoHyphens w:val="true"/>
               <w:bidi w:val="0"/>
               <w:spacing w:lineRule="auto" w:line="240" w:before="0" w:afterAutospacing="0" w:after="0"/>
               <w:jc w:val="center"/>
@@ -4351,6 +4332,7 @@
               <w:keepNext w:val="false"/>
               <w:keepLines w:val="false"/>
               <w:widowControl w:val="false"/>
+              <w:suppressAutoHyphens w:val="true"/>
               <w:bidi w:val="0"/>
               <w:spacing w:lineRule="auto" w:line="240" w:before="0" w:afterAutospacing="0" w:after="0"/>
               <w:jc w:val="center"/>
@@ -4392,6 +4374,7 @@
               <w:keepNext w:val="false"/>
               <w:keepLines w:val="false"/>
               <w:widowControl w:val="false"/>
+              <w:suppressAutoHyphens w:val="true"/>
               <w:bidi w:val="0"/>
               <w:spacing w:lineRule="auto" w:line="240" w:before="0" w:afterAutospacing="0" w:after="0"/>
               <w:jc w:val="center"/>
@@ -4433,6 +4416,7 @@
               <w:keepNext w:val="false"/>
               <w:keepLines w:val="false"/>
               <w:widowControl w:val="false"/>
+              <w:suppressAutoHyphens w:val="true"/>
               <w:bidi w:val="0"/>
               <w:spacing w:lineRule="auto" w:line="240" w:before="0" w:afterAutospacing="0" w:after="0"/>
               <w:jc w:val="center"/>
@@ -4474,6 +4458,7 @@
               <w:keepNext w:val="false"/>
               <w:keepLines w:val="false"/>
               <w:widowControl w:val="false"/>
+              <w:suppressAutoHyphens w:val="true"/>
               <w:bidi w:val="0"/>
               <w:spacing w:lineRule="auto" w:line="240" w:before="0" w:afterAutospacing="0" w:after="0"/>
               <w:jc w:val="center"/>
@@ -4515,6 +4500,7 @@
               <w:keepNext w:val="false"/>
               <w:keepLines w:val="false"/>
               <w:widowControl w:val="false"/>
+              <w:suppressAutoHyphens w:val="true"/>
               <w:bidi w:val="0"/>
               <w:spacing w:lineRule="auto" w:line="240" w:before="0" w:afterAutospacing="0" w:after="0"/>
               <w:jc w:val="center"/>
@@ -4559,6 +4545,7 @@
               <w:keepNext w:val="false"/>
               <w:keepLines w:val="false"/>
               <w:widowControl w:val="false"/>
+              <w:suppressAutoHyphens w:val="true"/>
               <w:bidi w:val="0"/>
               <w:spacing w:lineRule="auto" w:line="240" w:before="0" w:afterAutospacing="0" w:after="0"/>
               <w:jc w:val="left"/>
@@ -4595,6 +4582,7 @@
               <w:keepNext w:val="false"/>
               <w:keepLines w:val="false"/>
               <w:widowControl w:val="false"/>
+              <w:suppressAutoHyphens w:val="true"/>
               <w:bidi w:val="0"/>
               <w:spacing w:lineRule="auto" w:line="240" w:before="0" w:afterAutospacing="0" w:after="0"/>
               <w:jc w:val="center"/>
@@ -4631,6 +4619,7 @@
               <w:keepNext w:val="false"/>
               <w:keepLines w:val="false"/>
               <w:widowControl w:val="false"/>
+              <w:suppressAutoHyphens w:val="true"/>
               <w:bidi w:val="0"/>
               <w:spacing w:lineRule="auto" w:line="240" w:before="0" w:afterAutospacing="0" w:after="0"/>
               <w:jc w:val="center"/>
@@ -4667,6 +4656,7 @@
               <w:keepNext w:val="false"/>
               <w:keepLines w:val="false"/>
               <w:widowControl w:val="false"/>
+              <w:suppressAutoHyphens w:val="true"/>
               <w:bidi w:val="0"/>
               <w:spacing w:lineRule="auto" w:line="240" w:before="0" w:afterAutospacing="0" w:after="0"/>
               <w:jc w:val="center"/>
@@ -4703,6 +4693,7 @@
               <w:keepNext w:val="false"/>
               <w:keepLines w:val="false"/>
               <w:widowControl w:val="false"/>
+              <w:suppressAutoHyphens w:val="true"/>
               <w:bidi w:val="0"/>
               <w:spacing w:lineRule="auto" w:line="240" w:before="0" w:afterAutospacing="0" w:after="0"/>
               <w:jc w:val="center"/>
@@ -4739,6 +4730,7 @@
               <w:keepNext w:val="false"/>
               <w:keepLines w:val="false"/>
               <w:widowControl w:val="false"/>
+              <w:suppressAutoHyphens w:val="true"/>
               <w:bidi w:val="0"/>
               <w:spacing w:lineRule="auto" w:line="240" w:before="0" w:afterAutospacing="0" w:after="0"/>
               <w:jc w:val="center"/>
@@ -4775,6 +4767,7 @@
               <w:keepNext w:val="false"/>
               <w:keepLines w:val="false"/>
               <w:widowControl w:val="false"/>
+              <w:suppressAutoHyphens w:val="true"/>
               <w:bidi w:val="0"/>
               <w:spacing w:lineRule="auto" w:line="240" w:before="0" w:afterAutospacing="0" w:after="0"/>
               <w:jc w:val="center"/>
@@ -4811,6 +4804,7 @@
               <w:keepNext w:val="false"/>
               <w:keepLines w:val="false"/>
               <w:widowControl w:val="false"/>
+              <w:suppressAutoHyphens w:val="true"/>
               <w:bidi w:val="0"/>
               <w:spacing w:lineRule="auto" w:line="240" w:before="0" w:afterAutospacing="0" w:after="0"/>
               <w:jc w:val="center"/>
@@ -4852,6 +4846,7 @@
               <w:keepNext w:val="false"/>
               <w:keepLines w:val="false"/>
               <w:widowControl w:val="false"/>
+              <w:suppressAutoHyphens w:val="true"/>
               <w:bidi w:val="0"/>
               <w:spacing w:lineRule="auto" w:line="240" w:before="0" w:afterAutospacing="0" w:after="0"/>
               <w:jc w:val="left"/>
@@ -4888,6 +4883,7 @@
               <w:keepNext w:val="false"/>
               <w:keepLines w:val="false"/>
               <w:widowControl w:val="false"/>
+              <w:suppressAutoHyphens w:val="true"/>
               <w:bidi w:val="0"/>
               <w:spacing w:lineRule="auto" w:line="240" w:before="0" w:afterAutospacing="0" w:after="0"/>
               <w:jc w:val="center"/>
@@ -4924,6 +4920,7 @@
               <w:keepNext w:val="false"/>
               <w:keepLines w:val="false"/>
               <w:widowControl w:val="false"/>
+              <w:suppressAutoHyphens w:val="true"/>
               <w:bidi w:val="0"/>
               <w:spacing w:lineRule="auto" w:line="240" w:before="0" w:afterAutospacing="0" w:after="0"/>
               <w:jc w:val="center"/>
@@ -4960,6 +4957,7 @@
               <w:keepNext w:val="false"/>
               <w:keepLines w:val="false"/>
               <w:widowControl w:val="false"/>
+              <w:suppressAutoHyphens w:val="true"/>
               <w:bidi w:val="0"/>
               <w:spacing w:lineRule="auto" w:line="240" w:before="0" w:afterAutospacing="0" w:after="0"/>
               <w:jc w:val="center"/>
@@ -4996,6 +4994,7 @@
               <w:keepNext w:val="false"/>
               <w:keepLines w:val="false"/>
               <w:widowControl w:val="false"/>
+              <w:suppressAutoHyphens w:val="true"/>
               <w:bidi w:val="0"/>
               <w:spacing w:lineRule="auto" w:line="240" w:before="0" w:afterAutospacing="0" w:after="0"/>
               <w:jc w:val="center"/>
@@ -5032,6 +5031,7 @@
               <w:keepNext w:val="false"/>
               <w:keepLines w:val="false"/>
               <w:widowControl w:val="false"/>
+              <w:suppressAutoHyphens w:val="true"/>
               <w:bidi w:val="0"/>
               <w:spacing w:lineRule="auto" w:line="240" w:before="0" w:afterAutospacing="0" w:after="0"/>
               <w:jc w:val="center"/>
@@ -5068,6 +5068,7 @@
               <w:keepNext w:val="false"/>
               <w:keepLines w:val="false"/>
               <w:widowControl w:val="false"/>
+              <w:suppressAutoHyphens w:val="true"/>
               <w:bidi w:val="0"/>
               <w:spacing w:lineRule="auto" w:line="240" w:before="0" w:afterAutospacing="0" w:after="0"/>
               <w:jc w:val="center"/>
@@ -5104,6 +5105,7 @@
               <w:keepNext w:val="false"/>
               <w:keepLines w:val="false"/>
               <w:widowControl w:val="false"/>
+              <w:suppressAutoHyphens w:val="true"/>
               <w:bidi w:val="0"/>
               <w:spacing w:lineRule="auto" w:line="240" w:before="0" w:afterAutospacing="0" w:after="0"/>
               <w:jc w:val="center"/>
@@ -5143,6 +5145,7 @@
               <w:keepNext w:val="false"/>
               <w:keepLines w:val="false"/>
               <w:widowControl w:val="false"/>
+              <w:suppressAutoHyphens w:val="true"/>
               <w:bidi w:val="0"/>
               <w:spacing w:lineRule="auto" w:line="240" w:before="0" w:afterAutospacing="0" w:after="0"/>
               <w:jc w:val="left"/>
@@ -5179,6 +5182,7 @@
               <w:keepNext w:val="false"/>
               <w:keepLines w:val="false"/>
               <w:widowControl w:val="false"/>
+              <w:suppressAutoHyphens w:val="true"/>
               <w:bidi w:val="0"/>
               <w:spacing w:lineRule="auto" w:line="240" w:before="0" w:afterAutospacing="0" w:after="0"/>
               <w:jc w:val="center"/>
@@ -5215,6 +5219,7 @@
               <w:keepNext w:val="false"/>
               <w:keepLines w:val="false"/>
               <w:widowControl w:val="false"/>
+              <w:suppressAutoHyphens w:val="true"/>
               <w:bidi w:val="0"/>
               <w:spacing w:lineRule="auto" w:line="240" w:before="0" w:afterAutospacing="0" w:after="0"/>
               <w:jc w:val="center"/>
@@ -5251,6 +5256,7 @@
               <w:keepNext w:val="false"/>
               <w:keepLines w:val="false"/>
               <w:widowControl w:val="false"/>
+              <w:suppressAutoHyphens w:val="true"/>
               <w:bidi w:val="0"/>
               <w:spacing w:lineRule="auto" w:line="240" w:before="0" w:afterAutospacing="0" w:after="0"/>
               <w:jc w:val="center"/>
@@ -5287,6 +5293,7 @@
               <w:keepNext w:val="false"/>
               <w:keepLines w:val="false"/>
               <w:widowControl w:val="false"/>
+              <w:suppressAutoHyphens w:val="true"/>
               <w:bidi w:val="0"/>
               <w:spacing w:lineRule="auto" w:line="240" w:before="0" w:afterAutospacing="0" w:after="0"/>
               <w:jc w:val="center"/>
@@ -5323,6 +5330,7 @@
               <w:keepNext w:val="false"/>
               <w:keepLines w:val="false"/>
               <w:widowControl w:val="false"/>
+              <w:suppressAutoHyphens w:val="true"/>
               <w:bidi w:val="0"/>
               <w:spacing w:lineRule="auto" w:line="240" w:before="0" w:afterAutospacing="0" w:after="0"/>
               <w:jc w:val="center"/>
@@ -5359,6 +5367,7 @@
               <w:keepNext w:val="false"/>
               <w:keepLines w:val="false"/>
               <w:widowControl w:val="false"/>
+              <w:suppressAutoHyphens w:val="true"/>
               <w:bidi w:val="0"/>
               <w:spacing w:lineRule="auto" w:line="240" w:before="0" w:afterAutospacing="0" w:after="0"/>
               <w:jc w:val="center"/>
@@ -5395,6 +5404,7 @@
               <w:keepNext w:val="false"/>
               <w:keepLines w:val="false"/>
               <w:widowControl w:val="false"/>
+              <w:suppressAutoHyphens w:val="true"/>
               <w:bidi w:val="0"/>
               <w:spacing w:lineRule="auto" w:line="240" w:before="0" w:afterAutospacing="0" w:after="0"/>
               <w:jc w:val="center"/>
@@ -5513,7 +5523,7 @@
           <w:lang w:val="en"/>
         </w:rPr>
         <w:drawing>
-          <wp:anchor behindDoc="0" distT="0" distB="0" distL="0" distR="0" simplePos="0" locked="0" layoutInCell="0" allowOverlap="1" relativeHeight="8">
+          <wp:anchor behindDoc="0" distT="0" distB="0" distL="0" distR="0" simplePos="0" locked="0" layoutInCell="0" allowOverlap="1" relativeHeight="3">
             <wp:simplePos x="0" y="0"/>
             <wp:positionH relativeFrom="column">
               <wp:align>center</wp:align>
@@ -5524,7 +5534,7 @@
             <wp:extent cx="5274310" cy="3955415"/>
             <wp:effectExtent l="0" t="0" r="0" b="0"/>
             <wp:wrapSquare wrapText="largest"/>
-            <wp:docPr id="7" name="Image7" descr=""/>
+            <wp:docPr id="3" name="Image7" descr=""/>
             <wp:cNvGraphicFramePr>
               <a:graphicFrameLocks xmlns:a="http://schemas.openxmlformats.org/drawingml/2006/main" noChangeAspect="1"/>
             </wp:cNvGraphicFramePr>
@@ -5532,13 +5542,13 @@
               <a:graphicData uri="http://schemas.openxmlformats.org/drawingml/2006/picture">
                 <pic:pic xmlns:pic="http://schemas.openxmlformats.org/drawingml/2006/picture">
                   <pic:nvPicPr>
-                    <pic:cNvPr id="7" name="Image7" descr=""/>
+                    <pic:cNvPr id="3" name="Image7" descr=""/>
                     <pic:cNvPicPr>
                       <a:picLocks noChangeAspect="1" noChangeArrowheads="1"/>
                     </pic:cNvPicPr>
                   </pic:nvPicPr>
                   <pic:blipFill>
-                    <a:blip r:embed="rId8"/>
+                    <a:blip r:embed="rId4"/>
                     <a:stretch>
                       <a:fillRect/>
                     </a:stretch>
@@ -5631,19 +5641,22 @@
               <w:keepNext w:val="false"/>
               <w:keepLines w:val="false"/>
               <w:widowControl w:val="false"/>
+              <w:suppressAutoHyphens w:val="true"/>
               <w:bidi w:val="0"/>
               <w:spacing w:lineRule="auto" w:line="240" w:before="0" w:afterAutospacing="0" w:after="0"/>
               <w:jc w:val="left"/>
               <w:rPr>
                 <w:position w:val="0"/>
-                <w:sz w:val="24"/>
-                <w:vertAlign w:val="baseline"/>
-                <w:lang w:val="en"/>
-              </w:rPr>
-            </w:pPr>
-            <w:r>
-              <w:rPr>
-                <w:position w:val="0"/>
+                <w:sz w:val="20"/>
+                <w:sz w:val="24"/>
+                <w:vertAlign w:val="baseline"/>
+                <w:lang w:val="en"/>
+              </w:rPr>
+            </w:pPr>
+            <w:r>
+              <w:rPr>
+                <w:position w:val="0"/>
+                <w:sz w:val="20"/>
                 <w:sz w:val="20"/>
                 <w:vertAlign w:val="baseline"/>
                 <w:lang w:val="en"/>
@@ -5665,6 +5678,7 @@
               <w:keepNext w:val="false"/>
               <w:keepLines w:val="false"/>
               <w:widowControl w:val="false"/>
+              <w:suppressAutoHyphens w:val="true"/>
               <w:bidi w:val="0"/>
               <w:spacing w:lineRule="auto" w:line="240" w:before="0" w:afterAutospacing="0" w:after="0"/>
               <w:jc w:val="center"/>
@@ -5674,6 +5688,7 @@
                 <w:bCs/>
                 <w:position w:val="0"/>
                 <w:sz w:val="24"/>
+                <w:sz w:val="24"/>
                 <w:vertAlign w:val="baseline"/>
                 <w:lang w:val="en"/>
               </w:rPr>
@@ -5684,6 +5699,7 @@
                 <w:bCs/>
                 <w:position w:val="0"/>
                 <w:sz w:val="24"/>
+                <w:sz w:val="24"/>
                 <w:vertAlign w:val="baseline"/>
                 <w:lang w:val="en"/>
               </w:rPr>
@@ -5702,6 +5718,7 @@
               <w:keepNext w:val="false"/>
               <w:keepLines w:val="false"/>
               <w:widowControl w:val="false"/>
+              <w:suppressAutoHyphens w:val="true"/>
               <w:bidi w:val="0"/>
               <w:spacing w:lineRule="auto" w:line="240" w:before="0" w:afterAutospacing="0" w:after="0"/>
               <w:jc w:val="center"/>
@@ -5711,6 +5728,7 @@
                 <w:bCs/>
                 <w:position w:val="0"/>
                 <w:sz w:val="24"/>
+                <w:sz w:val="24"/>
                 <w:vertAlign w:val="baseline"/>
                 <w:lang w:val="en"/>
               </w:rPr>
@@ -5721,6 +5739,7 @@
                 <w:bCs/>
                 <w:position w:val="0"/>
                 <w:sz w:val="24"/>
+                <w:sz w:val="24"/>
                 <w:vertAlign w:val="baseline"/>
                 <w:lang w:val="en"/>
               </w:rPr>
@@ -5739,6 +5758,7 @@
               <w:keepNext w:val="false"/>
               <w:keepLines w:val="false"/>
               <w:widowControl w:val="false"/>
+              <w:suppressAutoHyphens w:val="true"/>
               <w:bidi w:val="0"/>
               <w:spacing w:lineRule="auto" w:line="240" w:before="0" w:afterAutospacing="0" w:after="0"/>
               <w:jc w:val="center"/>
@@ -5748,6 +5768,7 @@
                 <w:bCs/>
                 <w:position w:val="0"/>
                 <w:sz w:val="24"/>
+                <w:sz w:val="24"/>
                 <w:vertAlign w:val="baseline"/>
                 <w:lang w:val="en"/>
               </w:rPr>
@@ -5758,6 +5779,7 @@
                 <w:bCs/>
                 <w:position w:val="0"/>
                 <w:sz w:val="24"/>
+                <w:sz w:val="24"/>
                 <w:vertAlign w:val="baseline"/>
                 <w:lang w:val="en"/>
               </w:rPr>
@@ -5776,6 +5798,7 @@
               <w:keepNext w:val="false"/>
               <w:keepLines w:val="false"/>
               <w:widowControl w:val="false"/>
+              <w:suppressAutoHyphens w:val="true"/>
               <w:bidi w:val="0"/>
               <w:spacing w:lineRule="auto" w:line="240" w:before="0" w:afterAutospacing="0" w:after="0"/>
               <w:jc w:val="center"/>
@@ -5785,6 +5808,7 @@
                 <w:bCs/>
                 <w:position w:val="0"/>
                 <w:sz w:val="24"/>
+                <w:sz w:val="24"/>
                 <w:vertAlign w:val="baseline"/>
                 <w:lang w:val="en"/>
               </w:rPr>
@@ -5795,6 +5819,7 @@
                 <w:bCs/>
                 <w:position w:val="0"/>
                 <w:sz w:val="24"/>
+                <w:sz w:val="24"/>
                 <w:vertAlign w:val="baseline"/>
                 <w:lang w:val="en"/>
               </w:rPr>
@@ -5813,6 +5838,7 @@
               <w:keepNext w:val="false"/>
               <w:keepLines w:val="false"/>
               <w:widowControl w:val="false"/>
+              <w:suppressAutoHyphens w:val="true"/>
               <w:bidi w:val="0"/>
               <w:spacing w:lineRule="auto" w:line="240" w:before="0" w:afterAutospacing="0" w:after="0"/>
               <w:jc w:val="center"/>
@@ -5822,6 +5848,7 @@
                 <w:bCs/>
                 <w:position w:val="0"/>
                 <w:sz w:val="24"/>
+                <w:sz w:val="24"/>
                 <w:vertAlign w:val="baseline"/>
                 <w:lang w:val="en"/>
               </w:rPr>
@@ -5832,6 +5859,7 @@
                 <w:bCs/>
                 <w:position w:val="0"/>
                 <w:sz w:val="24"/>
+                <w:sz w:val="24"/>
                 <w:vertAlign w:val="baseline"/>
                 <w:lang w:val="en"/>
               </w:rPr>
@@ -5850,6 +5878,7 @@
               <w:keepNext w:val="false"/>
               <w:keepLines w:val="false"/>
               <w:widowControl w:val="false"/>
+              <w:suppressAutoHyphens w:val="true"/>
               <w:bidi w:val="0"/>
               <w:spacing w:lineRule="auto" w:line="240" w:before="0" w:afterAutospacing="0" w:after="0"/>
               <w:jc w:val="center"/>
@@ -5859,6 +5888,7 @@
                 <w:bCs/>
                 <w:position w:val="0"/>
                 <w:sz w:val="24"/>
+                <w:sz w:val="24"/>
                 <w:vertAlign w:val="baseline"/>
                 <w:lang w:val="en"/>
               </w:rPr>
@@ -5869,6 +5899,7 @@
                 <w:bCs/>
                 <w:position w:val="0"/>
                 <w:sz w:val="24"/>
+                <w:sz w:val="24"/>
                 <w:vertAlign w:val="baseline"/>
                 <w:lang w:val="en"/>
               </w:rPr>
@@ -5887,6 +5918,7 @@
               <w:keepNext w:val="false"/>
               <w:keepLines w:val="false"/>
               <w:widowControl w:val="false"/>
+              <w:suppressAutoHyphens w:val="true"/>
               <w:bidi w:val="0"/>
               <w:spacing w:lineRule="auto" w:line="240" w:before="0" w:afterAutospacing="0" w:after="0"/>
               <w:jc w:val="center"/>
@@ -5896,6 +5928,7 @@
                 <w:bCs/>
                 <w:position w:val="0"/>
                 <w:sz w:val="24"/>
+                <w:sz w:val="24"/>
                 <w:vertAlign w:val="baseline"/>
                 <w:lang w:val="en"/>
               </w:rPr>
@@ -5905,6 +5938,7 @@
                 <w:b/>
                 <w:bCs/>
                 <w:position w:val="0"/>
+                <w:sz w:val="24"/>
                 <w:sz w:val="24"/>
                 <w:vertAlign w:val="baseline"/>
                 <w:lang w:val="en"/>
@@ -5927,19 +5961,22 @@
               <w:keepNext w:val="false"/>
               <w:keepLines w:val="false"/>
               <w:widowControl w:val="false"/>
+              <w:suppressAutoHyphens w:val="true"/>
               <w:bidi w:val="0"/>
               <w:spacing w:lineRule="auto" w:line="240" w:before="0" w:afterAutospacing="0" w:after="0"/>
               <w:jc w:val="left"/>
               <w:rPr>
                 <w:position w:val="0"/>
                 <w:sz w:val="24"/>
-                <w:vertAlign w:val="baseline"/>
-                <w:lang w:val="en"/>
-              </w:rPr>
-            </w:pPr>
-            <w:r>
-              <w:rPr>
-                <w:position w:val="0"/>
+                <w:sz w:val="24"/>
+                <w:vertAlign w:val="baseline"/>
+                <w:lang w:val="en"/>
+              </w:rPr>
+            </w:pPr>
+            <w:r>
+              <w:rPr>
+                <w:position w:val="0"/>
+                <w:sz w:val="24"/>
                 <w:sz w:val="24"/>
                 <w:vertAlign w:val="baseline"/>
                 <w:lang w:val="en"/>
@@ -5959,18 +5996,21 @@
               <w:keepNext w:val="false"/>
               <w:keepLines w:val="false"/>
               <w:widowControl w:val="false"/>
-              <w:bidi w:val="0"/>
-              <w:spacing w:lineRule="auto" w:line="240" w:before="0" w:afterAutospacing="0" w:after="0"/>
-              <w:jc w:val="center"/>
-              <w:rPr>
-                <w:position w:val="0"/>
-                <w:sz w:val="24"/>
-                <w:vertAlign w:val="baseline"/>
-              </w:rPr>
-            </w:pPr>
-            <w:r>
-              <w:rPr>
-                <w:position w:val="0"/>
+              <w:suppressAutoHyphens w:val="true"/>
+              <w:bidi w:val="0"/>
+              <w:spacing w:lineRule="auto" w:line="240" w:before="0" w:afterAutospacing="0" w:after="0"/>
+              <w:jc w:val="center"/>
+              <w:rPr>
+                <w:position w:val="0"/>
+                <w:sz w:val="20"/>
+                <w:sz w:val="24"/>
+                <w:vertAlign w:val="baseline"/>
+              </w:rPr>
+            </w:pPr>
+            <w:r>
+              <w:rPr>
+                <w:position w:val="0"/>
+                <w:sz w:val="20"/>
                 <w:sz w:val="20"/>
                 <w:vertAlign w:val="baseline"/>
               </w:rPr>
@@ -5989,18 +6029,21 @@
               <w:keepNext w:val="false"/>
               <w:keepLines w:val="false"/>
               <w:widowControl w:val="false"/>
-              <w:bidi w:val="0"/>
-              <w:spacing w:lineRule="auto" w:line="240" w:before="0" w:afterAutospacing="0" w:after="0"/>
-              <w:jc w:val="center"/>
-              <w:rPr>
-                <w:position w:val="0"/>
-                <w:sz w:val="24"/>
-                <w:vertAlign w:val="baseline"/>
-              </w:rPr>
-            </w:pPr>
-            <w:r>
-              <w:rPr>
-                <w:position w:val="0"/>
+              <w:suppressAutoHyphens w:val="true"/>
+              <w:bidi w:val="0"/>
+              <w:spacing w:lineRule="auto" w:line="240" w:before="0" w:afterAutospacing="0" w:after="0"/>
+              <w:jc w:val="center"/>
+              <w:rPr>
+                <w:position w:val="0"/>
+                <w:sz w:val="20"/>
+                <w:sz w:val="24"/>
+                <w:vertAlign w:val="baseline"/>
+              </w:rPr>
+            </w:pPr>
+            <w:r>
+              <w:rPr>
+                <w:position w:val="0"/>
+                <w:sz w:val="20"/>
                 <w:sz w:val="20"/>
                 <w:vertAlign w:val="baseline"/>
               </w:rPr>
@@ -6019,18 +6062,21 @@
               <w:keepNext w:val="false"/>
               <w:keepLines w:val="false"/>
               <w:widowControl w:val="false"/>
-              <w:bidi w:val="0"/>
-              <w:spacing w:lineRule="auto" w:line="240" w:before="0" w:afterAutospacing="0" w:after="0"/>
-              <w:jc w:val="center"/>
-              <w:rPr>
-                <w:position w:val="0"/>
-                <w:sz w:val="24"/>
-                <w:vertAlign w:val="baseline"/>
-              </w:rPr>
-            </w:pPr>
-            <w:r>
-              <w:rPr>
-                <w:position w:val="0"/>
+              <w:suppressAutoHyphens w:val="true"/>
+              <w:bidi w:val="0"/>
+              <w:spacing w:lineRule="auto" w:line="240" w:before="0" w:afterAutospacing="0" w:after="0"/>
+              <w:jc w:val="center"/>
+              <w:rPr>
+                <w:position w:val="0"/>
+                <w:sz w:val="20"/>
+                <w:sz w:val="24"/>
+                <w:vertAlign w:val="baseline"/>
+              </w:rPr>
+            </w:pPr>
+            <w:r>
+              <w:rPr>
+                <w:position w:val="0"/>
+                <w:sz w:val="20"/>
                 <w:sz w:val="20"/>
                 <w:vertAlign w:val="baseline"/>
               </w:rPr>
@@ -6049,18 +6095,21 @@
               <w:keepNext w:val="false"/>
               <w:keepLines w:val="false"/>
               <w:widowControl w:val="false"/>
-              <w:bidi w:val="0"/>
-              <w:spacing w:lineRule="auto" w:line="240" w:before="0" w:afterAutospacing="0" w:after="0"/>
-              <w:jc w:val="center"/>
-              <w:rPr>
-                <w:position w:val="0"/>
-                <w:sz w:val="24"/>
-                <w:vertAlign w:val="baseline"/>
-              </w:rPr>
-            </w:pPr>
-            <w:r>
-              <w:rPr>
-                <w:position w:val="0"/>
+              <w:suppressAutoHyphens w:val="true"/>
+              <w:bidi w:val="0"/>
+              <w:spacing w:lineRule="auto" w:line="240" w:before="0" w:afterAutospacing="0" w:after="0"/>
+              <w:jc w:val="center"/>
+              <w:rPr>
+                <w:position w:val="0"/>
+                <w:sz w:val="20"/>
+                <w:sz w:val="24"/>
+                <w:vertAlign w:val="baseline"/>
+              </w:rPr>
+            </w:pPr>
+            <w:r>
+              <w:rPr>
+                <w:position w:val="0"/>
+                <w:sz w:val="20"/>
                 <w:sz w:val="20"/>
                 <w:vertAlign w:val="baseline"/>
               </w:rPr>
@@ -6079,18 +6128,21 @@
               <w:keepNext w:val="false"/>
               <w:keepLines w:val="false"/>
               <w:widowControl w:val="false"/>
-              <w:bidi w:val="0"/>
-              <w:spacing w:lineRule="auto" w:line="240" w:before="0" w:afterAutospacing="0" w:after="0"/>
-              <w:jc w:val="center"/>
-              <w:rPr>
-                <w:position w:val="0"/>
-                <w:sz w:val="24"/>
-                <w:vertAlign w:val="baseline"/>
-              </w:rPr>
-            </w:pPr>
-            <w:r>
-              <w:rPr>
-                <w:position w:val="0"/>
+              <w:suppressAutoHyphens w:val="true"/>
+              <w:bidi w:val="0"/>
+              <w:spacing w:lineRule="auto" w:line="240" w:before="0" w:afterAutospacing="0" w:after="0"/>
+              <w:jc w:val="center"/>
+              <w:rPr>
+                <w:position w:val="0"/>
+                <w:sz w:val="20"/>
+                <w:sz w:val="24"/>
+                <w:vertAlign w:val="baseline"/>
+              </w:rPr>
+            </w:pPr>
+            <w:r>
+              <w:rPr>
+                <w:position w:val="0"/>
+                <w:sz w:val="20"/>
                 <w:sz w:val="20"/>
                 <w:vertAlign w:val="baseline"/>
               </w:rPr>
@@ -6109,18 +6161,21 @@
               <w:keepNext w:val="false"/>
               <w:keepLines w:val="false"/>
               <w:widowControl w:val="false"/>
-              <w:bidi w:val="0"/>
-              <w:spacing w:lineRule="auto" w:line="240" w:before="0" w:afterAutospacing="0" w:after="0"/>
-              <w:jc w:val="center"/>
-              <w:rPr>
-                <w:position w:val="0"/>
-                <w:sz w:val="24"/>
-                <w:vertAlign w:val="baseline"/>
-              </w:rPr>
-            </w:pPr>
-            <w:r>
-              <w:rPr>
-                <w:position w:val="0"/>
+              <w:suppressAutoHyphens w:val="true"/>
+              <w:bidi w:val="0"/>
+              <w:spacing w:lineRule="auto" w:line="240" w:before="0" w:afterAutospacing="0" w:after="0"/>
+              <w:jc w:val="center"/>
+              <w:rPr>
+                <w:position w:val="0"/>
+                <w:sz w:val="20"/>
+                <w:sz w:val="24"/>
+                <w:vertAlign w:val="baseline"/>
+              </w:rPr>
+            </w:pPr>
+            <w:r>
+              <w:rPr>
+                <w:position w:val="0"/>
+                <w:sz w:val="20"/>
                 <w:sz w:val="20"/>
                 <w:vertAlign w:val="baseline"/>
               </w:rPr>
@@ -6139,19 +6194,22 @@
               <w:keepNext w:val="false"/>
               <w:keepLines w:val="false"/>
               <w:widowControl w:val="false"/>
-              <w:bidi w:val="0"/>
-              <w:spacing w:lineRule="auto" w:line="240" w:before="0" w:afterAutospacing="0" w:after="0"/>
-              <w:jc w:val="center"/>
-              <w:rPr>
-                <w:position w:val="0"/>
-                <w:sz w:val="24"/>
-                <w:vertAlign w:val="baseline"/>
-                <w:lang w:val="en"/>
-              </w:rPr>
-            </w:pPr>
-            <w:r>
-              <w:rPr>
-                <w:position w:val="0"/>
+              <w:suppressAutoHyphens w:val="true"/>
+              <w:bidi w:val="0"/>
+              <w:spacing w:lineRule="auto" w:line="240" w:before="0" w:afterAutospacing="0" w:after="0"/>
+              <w:jc w:val="center"/>
+              <w:rPr>
+                <w:position w:val="0"/>
+                <w:sz w:val="20"/>
+                <w:sz w:val="24"/>
+                <w:vertAlign w:val="baseline"/>
+                <w:lang w:val="en"/>
+              </w:rPr>
+            </w:pPr>
+            <w:r>
+              <w:rPr>
+                <w:position w:val="0"/>
+                <w:sz w:val="20"/>
                 <w:sz w:val="20"/>
                 <w:vertAlign w:val="baseline"/>
                 <w:lang w:val="en"/>
@@ -6174,19 +6232,22 @@
               <w:keepNext w:val="false"/>
               <w:keepLines w:val="false"/>
               <w:widowControl w:val="false"/>
+              <w:suppressAutoHyphens w:val="true"/>
               <w:bidi w:val="0"/>
               <w:spacing w:lineRule="auto" w:line="240" w:before="0" w:afterAutospacing="0" w:after="0"/>
               <w:jc w:val="left"/>
               <w:rPr>
                 <w:position w:val="0"/>
                 <w:sz w:val="24"/>
-                <w:vertAlign w:val="baseline"/>
-                <w:lang w:val="en"/>
-              </w:rPr>
-            </w:pPr>
-            <w:r>
-              <w:rPr>
-                <w:position w:val="0"/>
+                <w:sz w:val="24"/>
+                <w:vertAlign w:val="baseline"/>
+                <w:lang w:val="en"/>
+              </w:rPr>
+            </w:pPr>
+            <w:r>
+              <w:rPr>
+                <w:position w:val="0"/>
+                <w:sz w:val="24"/>
                 <w:sz w:val="24"/>
                 <w:vertAlign w:val="baseline"/>
                 <w:lang w:val="en"/>
@@ -6206,18 +6267,21 @@
               <w:keepNext w:val="false"/>
               <w:keepLines w:val="false"/>
               <w:widowControl w:val="false"/>
-              <w:bidi w:val="0"/>
-              <w:spacing w:lineRule="auto" w:line="240" w:before="0" w:afterAutospacing="0" w:after="0"/>
-              <w:jc w:val="center"/>
-              <w:rPr>
-                <w:position w:val="0"/>
-                <w:sz w:val="24"/>
-                <w:vertAlign w:val="baseline"/>
-              </w:rPr>
-            </w:pPr>
-            <w:r>
-              <w:rPr>
-                <w:position w:val="0"/>
+              <w:suppressAutoHyphens w:val="true"/>
+              <w:bidi w:val="0"/>
+              <w:spacing w:lineRule="auto" w:line="240" w:before="0" w:afterAutospacing="0" w:after="0"/>
+              <w:jc w:val="center"/>
+              <w:rPr>
+                <w:position w:val="0"/>
+                <w:sz w:val="20"/>
+                <w:sz w:val="24"/>
+                <w:vertAlign w:val="baseline"/>
+              </w:rPr>
+            </w:pPr>
+            <w:r>
+              <w:rPr>
+                <w:position w:val="0"/>
+                <w:sz w:val="20"/>
                 <w:sz w:val="20"/>
                 <w:vertAlign w:val="baseline"/>
               </w:rPr>
@@ -6236,18 +6300,21 @@
               <w:keepNext w:val="false"/>
               <w:keepLines w:val="false"/>
               <w:widowControl w:val="false"/>
-              <w:bidi w:val="0"/>
-              <w:spacing w:lineRule="auto" w:line="240" w:before="0" w:afterAutospacing="0" w:after="0"/>
-              <w:jc w:val="center"/>
-              <w:rPr>
-                <w:position w:val="0"/>
-                <w:sz w:val="24"/>
-                <w:vertAlign w:val="baseline"/>
-              </w:rPr>
-            </w:pPr>
-            <w:r>
-              <w:rPr>
-                <w:position w:val="0"/>
+              <w:suppressAutoHyphens w:val="true"/>
+              <w:bidi w:val="0"/>
+              <w:spacing w:lineRule="auto" w:line="240" w:before="0" w:afterAutospacing="0" w:after="0"/>
+              <w:jc w:val="center"/>
+              <w:rPr>
+                <w:position w:val="0"/>
+                <w:sz w:val="20"/>
+                <w:sz w:val="24"/>
+                <w:vertAlign w:val="baseline"/>
+              </w:rPr>
+            </w:pPr>
+            <w:r>
+              <w:rPr>
+                <w:position w:val="0"/>
+                <w:sz w:val="20"/>
                 <w:sz w:val="20"/>
                 <w:vertAlign w:val="baseline"/>
               </w:rPr>
@@ -6266,18 +6333,21 @@
               <w:keepNext w:val="false"/>
               <w:keepLines w:val="false"/>
               <w:widowControl w:val="false"/>
-              <w:bidi w:val="0"/>
-              <w:spacing w:lineRule="auto" w:line="240" w:before="0" w:afterAutospacing="0" w:after="0"/>
-              <w:jc w:val="center"/>
-              <w:rPr>
-                <w:position w:val="0"/>
-                <w:sz w:val="24"/>
-                <w:vertAlign w:val="baseline"/>
-              </w:rPr>
-            </w:pPr>
-            <w:r>
-              <w:rPr>
-                <w:position w:val="0"/>
+              <w:suppressAutoHyphens w:val="true"/>
+              <w:bidi w:val="0"/>
+              <w:spacing w:lineRule="auto" w:line="240" w:before="0" w:afterAutospacing="0" w:after="0"/>
+              <w:jc w:val="center"/>
+              <w:rPr>
+                <w:position w:val="0"/>
+                <w:sz w:val="20"/>
+                <w:sz w:val="24"/>
+                <w:vertAlign w:val="baseline"/>
+              </w:rPr>
+            </w:pPr>
+            <w:r>
+              <w:rPr>
+                <w:position w:val="0"/>
+                <w:sz w:val="20"/>
                 <w:sz w:val="20"/>
                 <w:vertAlign w:val="baseline"/>
               </w:rPr>
@@ -6296,18 +6366,21 @@
               <w:keepNext w:val="false"/>
               <w:keepLines w:val="false"/>
               <w:widowControl w:val="false"/>
-              <w:bidi w:val="0"/>
-              <w:spacing w:lineRule="auto" w:line="240" w:before="0" w:afterAutospacing="0" w:after="0"/>
-              <w:jc w:val="center"/>
-              <w:rPr>
-                <w:position w:val="0"/>
-                <w:sz w:val="24"/>
-                <w:vertAlign w:val="baseline"/>
-              </w:rPr>
-            </w:pPr>
-            <w:r>
-              <w:rPr>
-                <w:position w:val="0"/>
+              <w:suppressAutoHyphens w:val="true"/>
+              <w:bidi w:val="0"/>
+              <w:spacing w:lineRule="auto" w:line="240" w:before="0" w:afterAutospacing="0" w:after="0"/>
+              <w:jc w:val="center"/>
+              <w:rPr>
+                <w:position w:val="0"/>
+                <w:sz w:val="20"/>
+                <w:sz w:val="24"/>
+                <w:vertAlign w:val="baseline"/>
+              </w:rPr>
+            </w:pPr>
+            <w:r>
+              <w:rPr>
+                <w:position w:val="0"/>
+                <w:sz w:val="20"/>
                 <w:sz w:val="20"/>
                 <w:vertAlign w:val="baseline"/>
               </w:rPr>
@@ -6326,18 +6399,21 @@
               <w:keepNext w:val="false"/>
               <w:keepLines w:val="false"/>
               <w:widowControl w:val="false"/>
-              <w:bidi w:val="0"/>
-              <w:spacing w:lineRule="auto" w:line="240" w:before="0" w:afterAutospacing="0" w:after="0"/>
-              <w:jc w:val="center"/>
-              <w:rPr>
-                <w:position w:val="0"/>
-                <w:sz w:val="24"/>
-                <w:vertAlign w:val="baseline"/>
-              </w:rPr>
-            </w:pPr>
-            <w:r>
-              <w:rPr>
-                <w:position w:val="0"/>
+              <w:suppressAutoHyphens w:val="true"/>
+              <w:bidi w:val="0"/>
+              <w:spacing w:lineRule="auto" w:line="240" w:before="0" w:afterAutospacing="0" w:after="0"/>
+              <w:jc w:val="center"/>
+              <w:rPr>
+                <w:position w:val="0"/>
+                <w:sz w:val="20"/>
+                <w:sz w:val="24"/>
+                <w:vertAlign w:val="baseline"/>
+              </w:rPr>
+            </w:pPr>
+            <w:r>
+              <w:rPr>
+                <w:position w:val="0"/>
+                <w:sz w:val="20"/>
                 <w:sz w:val="20"/>
                 <w:vertAlign w:val="baseline"/>
               </w:rPr>
@@ -6356,18 +6432,21 @@
               <w:keepNext w:val="false"/>
               <w:keepLines w:val="false"/>
               <w:widowControl w:val="false"/>
-              <w:bidi w:val="0"/>
-              <w:spacing w:lineRule="auto" w:line="240" w:before="0" w:afterAutospacing="0" w:after="0"/>
-              <w:jc w:val="center"/>
-              <w:rPr>
-                <w:position w:val="0"/>
-                <w:sz w:val="24"/>
-                <w:vertAlign w:val="baseline"/>
-              </w:rPr>
-            </w:pPr>
-            <w:r>
-              <w:rPr>
-                <w:position w:val="0"/>
+              <w:suppressAutoHyphens w:val="true"/>
+              <w:bidi w:val="0"/>
+              <w:spacing w:lineRule="auto" w:line="240" w:before="0" w:afterAutospacing="0" w:after="0"/>
+              <w:jc w:val="center"/>
+              <w:rPr>
+                <w:position w:val="0"/>
+                <w:sz w:val="20"/>
+                <w:sz w:val="24"/>
+                <w:vertAlign w:val="baseline"/>
+              </w:rPr>
+            </w:pPr>
+            <w:r>
+              <w:rPr>
+                <w:position w:val="0"/>
+                <w:sz w:val="20"/>
                 <w:sz w:val="20"/>
                 <w:vertAlign w:val="baseline"/>
               </w:rPr>
@@ -6386,18 +6465,21 @@
               <w:keepNext w:val="false"/>
               <w:keepLines w:val="false"/>
               <w:widowControl w:val="false"/>
-              <w:bidi w:val="0"/>
-              <w:spacing w:lineRule="auto" w:line="240" w:before="0" w:afterAutospacing="0" w:after="0"/>
-              <w:jc w:val="center"/>
-              <w:rPr>
-                <w:position w:val="0"/>
-                <w:sz w:val="24"/>
-                <w:vertAlign w:val="baseline"/>
-              </w:rPr>
-            </w:pPr>
-            <w:r>
-              <w:rPr>
-                <w:position w:val="0"/>
+              <w:suppressAutoHyphens w:val="true"/>
+              <w:bidi w:val="0"/>
+              <w:spacing w:lineRule="auto" w:line="240" w:before="0" w:afterAutospacing="0" w:after="0"/>
+              <w:jc w:val="center"/>
+              <w:rPr>
+                <w:position w:val="0"/>
+                <w:sz w:val="20"/>
+                <w:sz w:val="24"/>
+                <w:vertAlign w:val="baseline"/>
+              </w:rPr>
+            </w:pPr>
+            <w:r>
+              <w:rPr>
+                <w:position w:val="0"/>
+                <w:sz w:val="20"/>
                 <w:sz w:val="20"/>
                 <w:vertAlign w:val="baseline"/>
               </w:rPr>
@@ -6419,19 +6501,22 @@
               <w:keepNext w:val="false"/>
               <w:keepLines w:val="false"/>
               <w:widowControl w:val="false"/>
+              <w:suppressAutoHyphens w:val="true"/>
               <w:bidi w:val="0"/>
               <w:spacing w:lineRule="auto" w:line="240" w:before="0" w:afterAutospacing="0" w:after="0"/>
               <w:jc w:val="left"/>
               <w:rPr>
                 <w:position w:val="0"/>
                 <w:sz w:val="24"/>
-                <w:vertAlign w:val="baseline"/>
-                <w:lang w:val="en"/>
-              </w:rPr>
-            </w:pPr>
-            <w:r>
-              <w:rPr>
-                <w:position w:val="0"/>
+                <w:sz w:val="24"/>
+                <w:vertAlign w:val="baseline"/>
+                <w:lang w:val="en"/>
+              </w:rPr>
+            </w:pPr>
+            <w:r>
+              <w:rPr>
+                <w:position w:val="0"/>
+                <w:sz w:val="24"/>
                 <w:sz w:val="24"/>
                 <w:vertAlign w:val="baseline"/>
                 <w:lang w:val="en"/>
@@ -6451,18 +6536,21 @@
               <w:keepNext w:val="false"/>
               <w:keepLines w:val="false"/>
               <w:widowControl w:val="false"/>
-              <w:bidi w:val="0"/>
-              <w:spacing w:lineRule="auto" w:line="240" w:before="0" w:afterAutospacing="0" w:after="0"/>
-              <w:jc w:val="center"/>
-              <w:rPr>
-                <w:position w:val="0"/>
-                <w:sz w:val="24"/>
-                <w:vertAlign w:val="baseline"/>
-              </w:rPr>
-            </w:pPr>
-            <w:r>
-              <w:rPr>
-                <w:position w:val="0"/>
+              <w:suppressAutoHyphens w:val="true"/>
+              <w:bidi w:val="0"/>
+              <w:spacing w:lineRule="auto" w:line="240" w:before="0" w:afterAutospacing="0" w:after="0"/>
+              <w:jc w:val="center"/>
+              <w:rPr>
+                <w:position w:val="0"/>
+                <w:sz w:val="20"/>
+                <w:sz w:val="24"/>
+                <w:vertAlign w:val="baseline"/>
+              </w:rPr>
+            </w:pPr>
+            <w:r>
+              <w:rPr>
+                <w:position w:val="0"/>
+                <w:sz w:val="20"/>
                 <w:sz w:val="20"/>
                 <w:vertAlign w:val="baseline"/>
               </w:rPr>
@@ -6481,18 +6569,21 @@
               <w:keepNext w:val="false"/>
               <w:keepLines w:val="false"/>
               <w:widowControl w:val="false"/>
-              <w:bidi w:val="0"/>
-              <w:spacing w:lineRule="auto" w:line="240" w:before="0" w:afterAutospacing="0" w:after="0"/>
-              <w:jc w:val="center"/>
-              <w:rPr>
-                <w:position w:val="0"/>
-                <w:sz w:val="24"/>
-                <w:vertAlign w:val="baseline"/>
-              </w:rPr>
-            </w:pPr>
-            <w:r>
-              <w:rPr>
-                <w:position w:val="0"/>
+              <w:suppressAutoHyphens w:val="true"/>
+              <w:bidi w:val="0"/>
+              <w:spacing w:lineRule="auto" w:line="240" w:before="0" w:afterAutospacing="0" w:after="0"/>
+              <w:jc w:val="center"/>
+              <w:rPr>
+                <w:position w:val="0"/>
+                <w:sz w:val="20"/>
+                <w:sz w:val="24"/>
+                <w:vertAlign w:val="baseline"/>
+              </w:rPr>
+            </w:pPr>
+            <w:r>
+              <w:rPr>
+                <w:position w:val="0"/>
+                <w:sz w:val="20"/>
                 <w:sz w:val="20"/>
                 <w:vertAlign w:val="baseline"/>
               </w:rPr>
@@ -6511,18 +6602,21 @@
               <w:keepNext w:val="false"/>
               <w:keepLines w:val="false"/>
               <w:widowControl w:val="false"/>
-              <w:bidi w:val="0"/>
-              <w:spacing w:lineRule="auto" w:line="240" w:before="0" w:afterAutospacing="0" w:after="0"/>
-              <w:jc w:val="center"/>
-              <w:rPr>
-                <w:position w:val="0"/>
-                <w:sz w:val="24"/>
-                <w:vertAlign w:val="baseline"/>
-              </w:rPr>
-            </w:pPr>
-            <w:r>
-              <w:rPr>
-                <w:position w:val="0"/>
+              <w:suppressAutoHyphens w:val="true"/>
+              <w:bidi w:val="0"/>
+              <w:spacing w:lineRule="auto" w:line="240" w:before="0" w:afterAutospacing="0" w:after="0"/>
+              <w:jc w:val="center"/>
+              <w:rPr>
+                <w:position w:val="0"/>
+                <w:sz w:val="20"/>
+                <w:sz w:val="24"/>
+                <w:vertAlign w:val="baseline"/>
+              </w:rPr>
+            </w:pPr>
+            <w:r>
+              <w:rPr>
+                <w:position w:val="0"/>
+                <w:sz w:val="20"/>
                 <w:sz w:val="20"/>
                 <w:vertAlign w:val="baseline"/>
               </w:rPr>
@@ -6541,18 +6635,21 @@
               <w:keepNext w:val="false"/>
               <w:keepLines w:val="false"/>
               <w:widowControl w:val="false"/>
-              <w:bidi w:val="0"/>
-              <w:spacing w:lineRule="auto" w:line="240" w:before="0" w:afterAutospacing="0" w:after="0"/>
-              <w:jc w:val="center"/>
-              <w:rPr>
-                <w:position w:val="0"/>
-                <w:sz w:val="24"/>
-                <w:vertAlign w:val="baseline"/>
-              </w:rPr>
-            </w:pPr>
-            <w:r>
-              <w:rPr>
-                <w:position w:val="0"/>
+              <w:suppressAutoHyphens w:val="true"/>
+              <w:bidi w:val="0"/>
+              <w:spacing w:lineRule="auto" w:line="240" w:before="0" w:afterAutospacing="0" w:after="0"/>
+              <w:jc w:val="center"/>
+              <w:rPr>
+                <w:position w:val="0"/>
+                <w:sz w:val="20"/>
+                <w:sz w:val="24"/>
+                <w:vertAlign w:val="baseline"/>
+              </w:rPr>
+            </w:pPr>
+            <w:r>
+              <w:rPr>
+                <w:position w:val="0"/>
+                <w:sz w:val="20"/>
                 <w:sz w:val="20"/>
                 <w:vertAlign w:val="baseline"/>
               </w:rPr>
@@ -6571,18 +6668,21 @@
               <w:keepNext w:val="false"/>
               <w:keepLines w:val="false"/>
               <w:widowControl w:val="false"/>
-              <w:bidi w:val="0"/>
-              <w:spacing w:lineRule="auto" w:line="240" w:before="0" w:afterAutospacing="0" w:after="0"/>
-              <w:jc w:val="center"/>
-              <w:rPr>
-                <w:position w:val="0"/>
-                <w:sz w:val="24"/>
-                <w:vertAlign w:val="baseline"/>
-              </w:rPr>
-            </w:pPr>
-            <w:r>
-              <w:rPr>
-                <w:position w:val="0"/>
+              <w:suppressAutoHyphens w:val="true"/>
+              <w:bidi w:val="0"/>
+              <w:spacing w:lineRule="auto" w:line="240" w:before="0" w:afterAutospacing="0" w:after="0"/>
+              <w:jc w:val="center"/>
+              <w:rPr>
+                <w:position w:val="0"/>
+                <w:sz w:val="20"/>
+                <w:sz w:val="24"/>
+                <w:vertAlign w:val="baseline"/>
+              </w:rPr>
+            </w:pPr>
+            <w:r>
+              <w:rPr>
+                <w:position w:val="0"/>
+                <w:sz w:val="20"/>
                 <w:sz w:val="20"/>
                 <w:vertAlign w:val="baseline"/>
               </w:rPr>
@@ -6601,18 +6701,21 @@
               <w:keepNext w:val="false"/>
               <w:keepLines w:val="false"/>
               <w:widowControl w:val="false"/>
-              <w:bidi w:val="0"/>
-              <w:spacing w:lineRule="auto" w:line="240" w:before="0" w:afterAutospacing="0" w:after="0"/>
-              <w:jc w:val="center"/>
-              <w:rPr>
-                <w:position w:val="0"/>
-                <w:sz w:val="24"/>
-                <w:vertAlign w:val="baseline"/>
-              </w:rPr>
-            </w:pPr>
-            <w:r>
-              <w:rPr>
-                <w:position w:val="0"/>
+              <w:suppressAutoHyphens w:val="true"/>
+              <w:bidi w:val="0"/>
+              <w:spacing w:lineRule="auto" w:line="240" w:before="0" w:afterAutospacing="0" w:after="0"/>
+              <w:jc w:val="center"/>
+              <w:rPr>
+                <w:position w:val="0"/>
+                <w:sz w:val="20"/>
+                <w:sz w:val="24"/>
+                <w:vertAlign w:val="baseline"/>
+              </w:rPr>
+            </w:pPr>
+            <w:r>
+              <w:rPr>
+                <w:position w:val="0"/>
+                <w:sz w:val="20"/>
                 <w:sz w:val="20"/>
                 <w:vertAlign w:val="baseline"/>
               </w:rPr>
@@ -6631,18 +6734,21 @@
               <w:keepNext w:val="false"/>
               <w:keepLines w:val="false"/>
               <w:widowControl w:val="false"/>
-              <w:bidi w:val="0"/>
-              <w:spacing w:lineRule="auto" w:line="240" w:before="0" w:afterAutospacing="0" w:after="0"/>
-              <w:jc w:val="center"/>
-              <w:rPr>
-                <w:position w:val="0"/>
-                <w:sz w:val="24"/>
-                <w:vertAlign w:val="baseline"/>
-              </w:rPr>
-            </w:pPr>
-            <w:r>
-              <w:rPr>
-                <w:position w:val="0"/>
+              <w:suppressAutoHyphens w:val="true"/>
+              <w:bidi w:val="0"/>
+              <w:spacing w:lineRule="auto" w:line="240" w:before="0" w:afterAutospacing="0" w:after="0"/>
+              <w:jc w:val="center"/>
+              <w:rPr>
+                <w:position w:val="0"/>
+                <w:sz w:val="20"/>
+                <w:sz w:val="24"/>
+                <w:vertAlign w:val="baseline"/>
+              </w:rPr>
+            </w:pPr>
+            <w:r>
+              <w:rPr>
+                <w:position w:val="0"/>
+                <w:sz w:val="20"/>
                 <w:sz w:val="20"/>
                 <w:vertAlign w:val="baseline"/>
               </w:rPr>
@@ -6709,7 +6815,7 @@
           <w:lang w:val="en"/>
         </w:rPr>
         <w:drawing>
-          <wp:anchor behindDoc="0" distT="0" distB="0" distL="0" distR="0" simplePos="0" locked="0" layoutInCell="0" allowOverlap="1" relativeHeight="9">
+          <wp:anchor behindDoc="0" distT="0" distB="0" distL="0" distR="0" simplePos="0" locked="0" layoutInCell="0" allowOverlap="1" relativeHeight="4">
             <wp:simplePos x="0" y="0"/>
             <wp:positionH relativeFrom="column">
               <wp:align>center</wp:align>
@@ -6720,7 +6826,7 @@
             <wp:extent cx="5274310" cy="3955415"/>
             <wp:effectExtent l="0" t="0" r="0" b="0"/>
             <wp:wrapSquare wrapText="largest"/>
-            <wp:docPr id="8" name="Image8" descr=""/>
+            <wp:docPr id="4" name="Image8" descr=""/>
             <wp:cNvGraphicFramePr>
               <a:graphicFrameLocks xmlns:a="http://schemas.openxmlformats.org/drawingml/2006/main" noChangeAspect="1"/>
             </wp:cNvGraphicFramePr>
@@ -6728,13 +6834,13 @@
               <a:graphicData uri="http://schemas.openxmlformats.org/drawingml/2006/picture">
                 <pic:pic xmlns:pic="http://schemas.openxmlformats.org/drawingml/2006/picture">
                   <pic:nvPicPr>
-                    <pic:cNvPr id="8" name="Image8" descr=""/>
+                    <pic:cNvPr id="4" name="Image8" descr=""/>
                     <pic:cNvPicPr>
                       <a:picLocks noChangeAspect="1" noChangeArrowheads="1"/>
                     </pic:cNvPicPr>
                   </pic:nvPicPr>
                   <pic:blipFill>
-                    <a:blip r:embed="rId9"/>
+                    <a:blip r:embed="rId5"/>
                     <a:stretch>
                       <a:fillRect/>
                     </a:stretch>
@@ -6808,19 +6914,22 @@
               <w:keepNext w:val="false"/>
               <w:keepLines w:val="false"/>
               <w:widowControl w:val="false"/>
+              <w:suppressAutoHyphens w:val="true"/>
               <w:bidi w:val="0"/>
               <w:spacing w:lineRule="auto" w:line="240" w:before="0" w:afterAutospacing="0" w:after="0"/>
               <w:jc w:val="left"/>
               <w:rPr>
                 <w:position w:val="0"/>
-                <w:sz w:val="24"/>
-                <w:vertAlign w:val="baseline"/>
-                <w:lang w:val="en"/>
-              </w:rPr>
-            </w:pPr>
-            <w:r>
-              <w:rPr>
-                <w:position w:val="0"/>
+                <w:sz w:val="20"/>
+                <w:sz w:val="24"/>
+                <w:vertAlign w:val="baseline"/>
+                <w:lang w:val="en"/>
+              </w:rPr>
+            </w:pPr>
+            <w:r>
+              <w:rPr>
+                <w:position w:val="0"/>
+                <w:sz w:val="20"/>
                 <w:sz w:val="20"/>
                 <w:vertAlign w:val="baseline"/>
                 <w:lang w:val="en"/>
@@ -6842,6 +6951,7 @@
               <w:keepNext w:val="false"/>
               <w:keepLines w:val="false"/>
               <w:widowControl w:val="false"/>
+              <w:suppressAutoHyphens w:val="true"/>
               <w:bidi w:val="0"/>
               <w:spacing w:lineRule="auto" w:line="240" w:before="0" w:afterAutospacing="0" w:after="0"/>
               <w:jc w:val="center"/>
@@ -6851,6 +6961,7 @@
                 <w:bCs/>
                 <w:position w:val="0"/>
                 <w:sz w:val="24"/>
+                <w:sz w:val="24"/>
                 <w:vertAlign w:val="baseline"/>
                 <w:lang w:val="en"/>
               </w:rPr>
@@ -6861,6 +6972,7 @@
                 <w:bCs/>
                 <w:position w:val="0"/>
                 <w:sz w:val="24"/>
+                <w:sz w:val="24"/>
                 <w:vertAlign w:val="baseline"/>
                 <w:lang w:val="en"/>
               </w:rPr>
@@ -6879,6 +6991,7 @@
               <w:keepNext w:val="false"/>
               <w:keepLines w:val="false"/>
               <w:widowControl w:val="false"/>
+              <w:suppressAutoHyphens w:val="true"/>
               <w:bidi w:val="0"/>
               <w:spacing w:lineRule="auto" w:line="240" w:before="0" w:afterAutospacing="0" w:after="0"/>
               <w:jc w:val="center"/>
@@ -6888,6 +7001,7 @@
                 <w:bCs/>
                 <w:position w:val="0"/>
                 <w:sz w:val="24"/>
+                <w:sz w:val="24"/>
                 <w:vertAlign w:val="baseline"/>
                 <w:lang w:val="en"/>
               </w:rPr>
@@ -6898,6 +7012,7 @@
                 <w:bCs/>
                 <w:position w:val="0"/>
                 <w:sz w:val="24"/>
+                <w:sz w:val="24"/>
                 <w:vertAlign w:val="baseline"/>
                 <w:lang w:val="en"/>
               </w:rPr>
@@ -6916,6 +7031,7 @@
               <w:keepNext w:val="false"/>
               <w:keepLines w:val="false"/>
               <w:widowControl w:val="false"/>
+              <w:suppressAutoHyphens w:val="true"/>
               <w:bidi w:val="0"/>
               <w:spacing w:lineRule="auto" w:line="240" w:before="0" w:afterAutospacing="0" w:after="0"/>
               <w:jc w:val="center"/>
@@ -6925,6 +7041,7 @@
                 <w:bCs/>
                 <w:position w:val="0"/>
                 <w:sz w:val="24"/>
+                <w:sz w:val="24"/>
                 <w:vertAlign w:val="baseline"/>
                 <w:lang w:val="en"/>
               </w:rPr>
@@ -6935,6 +7052,7 @@
                 <w:bCs/>
                 <w:position w:val="0"/>
                 <w:sz w:val="24"/>
+                <w:sz w:val="24"/>
                 <w:vertAlign w:val="baseline"/>
                 <w:lang w:val="en"/>
               </w:rPr>
@@ -6953,6 +7071,7 @@
               <w:keepNext w:val="false"/>
               <w:keepLines w:val="false"/>
               <w:widowControl w:val="false"/>
+              <w:suppressAutoHyphens w:val="true"/>
               <w:bidi w:val="0"/>
               <w:spacing w:lineRule="auto" w:line="240" w:before="0" w:afterAutospacing="0" w:after="0"/>
               <w:jc w:val="center"/>
@@ -6962,6 +7081,7 @@
                 <w:bCs/>
                 <w:position w:val="0"/>
                 <w:sz w:val="24"/>
+                <w:sz w:val="24"/>
                 <w:vertAlign w:val="baseline"/>
                 <w:lang w:val="en"/>
               </w:rPr>
@@ -6972,6 +7092,7 @@
                 <w:bCs/>
                 <w:position w:val="0"/>
                 <w:sz w:val="24"/>
+                <w:sz w:val="24"/>
                 <w:vertAlign w:val="baseline"/>
                 <w:lang w:val="en"/>
               </w:rPr>
@@ -6990,6 +7111,7 @@
               <w:keepNext w:val="false"/>
               <w:keepLines w:val="false"/>
               <w:widowControl w:val="false"/>
+              <w:suppressAutoHyphens w:val="true"/>
               <w:bidi w:val="0"/>
               <w:spacing w:lineRule="auto" w:line="240" w:before="0" w:afterAutospacing="0" w:after="0"/>
               <w:jc w:val="center"/>
@@ -6999,6 +7121,7 @@
                 <w:bCs/>
                 <w:position w:val="0"/>
                 <w:sz w:val="24"/>
+                <w:sz w:val="24"/>
                 <w:vertAlign w:val="baseline"/>
                 <w:lang w:val="en"/>
               </w:rPr>
@@ -7009,6 +7132,7 @@
                 <w:bCs/>
                 <w:position w:val="0"/>
                 <w:sz w:val="24"/>
+                <w:sz w:val="24"/>
                 <w:vertAlign w:val="baseline"/>
                 <w:lang w:val="en"/>
               </w:rPr>
@@ -7027,6 +7151,7 @@
               <w:keepNext w:val="false"/>
               <w:keepLines w:val="false"/>
               <w:widowControl w:val="false"/>
+              <w:suppressAutoHyphens w:val="true"/>
               <w:bidi w:val="0"/>
               <w:spacing w:lineRule="auto" w:line="240" w:before="0" w:afterAutospacing="0" w:after="0"/>
               <w:jc w:val="center"/>
@@ -7036,6 +7161,7 @@
                 <w:bCs/>
                 <w:position w:val="0"/>
                 <w:sz w:val="24"/>
+                <w:sz w:val="24"/>
                 <w:vertAlign w:val="baseline"/>
                 <w:lang w:val="en"/>
               </w:rPr>
@@ -7046,6 +7172,7 @@
                 <w:bCs/>
                 <w:position w:val="0"/>
                 <w:sz w:val="24"/>
+                <w:sz w:val="24"/>
                 <w:vertAlign w:val="baseline"/>
                 <w:lang w:val="en"/>
               </w:rPr>
@@ -7064,6 +7191,7 @@
               <w:keepNext w:val="false"/>
               <w:keepLines w:val="false"/>
               <w:widowControl w:val="false"/>
+              <w:suppressAutoHyphens w:val="true"/>
               <w:bidi w:val="0"/>
               <w:spacing w:lineRule="auto" w:line="240" w:before="0" w:afterAutospacing="0" w:after="0"/>
               <w:jc w:val="center"/>
@@ -7073,6 +7201,7 @@
                 <w:bCs/>
                 <w:position w:val="0"/>
                 <w:sz w:val="24"/>
+                <w:sz w:val="24"/>
                 <w:vertAlign w:val="baseline"/>
                 <w:lang w:val="en"/>
               </w:rPr>
@@ -7082,6 +7211,7 @@
                 <w:b/>
                 <w:bCs/>
                 <w:position w:val="0"/>
+                <w:sz w:val="24"/>
                 <w:sz w:val="24"/>
                 <w:vertAlign w:val="baseline"/>
                 <w:lang w:val="en"/>
@@ -7106,19 +7236,22 @@
               <w:keepNext w:val="false"/>
               <w:keepLines w:val="false"/>
               <w:widowControl w:val="false"/>
+              <w:suppressAutoHyphens w:val="true"/>
               <w:bidi w:val="0"/>
               <w:spacing w:lineRule="auto" w:line="240" w:before="0" w:afterAutospacing="0" w:after="0"/>
               <w:jc w:val="left"/>
               <w:rPr>
                 <w:position w:val="0"/>
                 <w:sz w:val="24"/>
-                <w:vertAlign w:val="baseline"/>
-                <w:lang w:val="en"/>
-              </w:rPr>
-            </w:pPr>
-            <w:r>
-              <w:rPr>
-                <w:position w:val="0"/>
+                <w:sz w:val="24"/>
+                <w:vertAlign w:val="baseline"/>
+                <w:lang w:val="en"/>
+              </w:rPr>
+            </w:pPr>
+            <w:r>
+              <w:rPr>
+                <w:position w:val="0"/>
+                <w:sz w:val="24"/>
                 <w:sz w:val="24"/>
                 <w:vertAlign w:val="baseline"/>
                 <w:lang w:val="en"/>
@@ -7138,18 +7271,21 @@
               <w:keepNext w:val="false"/>
               <w:keepLines w:val="false"/>
               <w:widowControl w:val="false"/>
-              <w:bidi w:val="0"/>
-              <w:spacing w:lineRule="auto" w:line="240" w:before="0" w:afterAutospacing="0" w:after="0"/>
-              <w:jc w:val="center"/>
-              <w:rPr>
-                <w:position w:val="0"/>
-                <w:sz w:val="24"/>
-                <w:vertAlign w:val="baseline"/>
-              </w:rPr>
-            </w:pPr>
-            <w:r>
-              <w:rPr>
-                <w:position w:val="0"/>
+              <w:suppressAutoHyphens w:val="true"/>
+              <w:bidi w:val="0"/>
+              <w:spacing w:lineRule="auto" w:line="240" w:before="0" w:afterAutospacing="0" w:after="0"/>
+              <w:jc w:val="center"/>
+              <w:rPr>
+                <w:position w:val="0"/>
+                <w:sz w:val="20"/>
+                <w:sz w:val="24"/>
+                <w:vertAlign w:val="baseline"/>
+              </w:rPr>
+            </w:pPr>
+            <w:r>
+              <w:rPr>
+                <w:position w:val="0"/>
+                <w:sz w:val="20"/>
                 <w:sz w:val="20"/>
                 <w:vertAlign w:val="baseline"/>
               </w:rPr>
@@ -7168,18 +7304,21 @@
               <w:keepNext w:val="false"/>
               <w:keepLines w:val="false"/>
               <w:widowControl w:val="false"/>
-              <w:bidi w:val="0"/>
-              <w:spacing w:lineRule="auto" w:line="240" w:before="0" w:afterAutospacing="0" w:after="0"/>
-              <w:jc w:val="center"/>
-              <w:rPr>
-                <w:position w:val="0"/>
-                <w:sz w:val="24"/>
-                <w:vertAlign w:val="baseline"/>
-              </w:rPr>
-            </w:pPr>
-            <w:r>
-              <w:rPr>
-                <w:position w:val="0"/>
+              <w:suppressAutoHyphens w:val="true"/>
+              <w:bidi w:val="0"/>
+              <w:spacing w:lineRule="auto" w:line="240" w:before="0" w:afterAutospacing="0" w:after="0"/>
+              <w:jc w:val="center"/>
+              <w:rPr>
+                <w:position w:val="0"/>
+                <w:sz w:val="20"/>
+                <w:sz w:val="24"/>
+                <w:vertAlign w:val="baseline"/>
+              </w:rPr>
+            </w:pPr>
+            <w:r>
+              <w:rPr>
+                <w:position w:val="0"/>
+                <w:sz w:val="20"/>
                 <w:sz w:val="20"/>
                 <w:vertAlign w:val="baseline"/>
               </w:rPr>
@@ -7198,18 +7337,21 @@
               <w:keepNext w:val="false"/>
               <w:keepLines w:val="false"/>
               <w:widowControl w:val="false"/>
-              <w:bidi w:val="0"/>
-              <w:spacing w:lineRule="auto" w:line="240" w:before="0" w:afterAutospacing="0" w:after="0"/>
-              <w:jc w:val="center"/>
-              <w:rPr>
-                <w:position w:val="0"/>
-                <w:sz w:val="24"/>
-                <w:vertAlign w:val="baseline"/>
-              </w:rPr>
-            </w:pPr>
-            <w:r>
-              <w:rPr>
-                <w:position w:val="0"/>
+              <w:suppressAutoHyphens w:val="true"/>
+              <w:bidi w:val="0"/>
+              <w:spacing w:lineRule="auto" w:line="240" w:before="0" w:afterAutospacing="0" w:after="0"/>
+              <w:jc w:val="center"/>
+              <w:rPr>
+                <w:position w:val="0"/>
+                <w:sz w:val="20"/>
+                <w:sz w:val="24"/>
+                <w:vertAlign w:val="baseline"/>
+              </w:rPr>
+            </w:pPr>
+            <w:r>
+              <w:rPr>
+                <w:position w:val="0"/>
+                <w:sz w:val="20"/>
                 <w:sz w:val="20"/>
                 <w:vertAlign w:val="baseline"/>
               </w:rPr>
@@ -7228,18 +7370,21 @@
               <w:keepNext w:val="false"/>
               <w:keepLines w:val="false"/>
               <w:widowControl w:val="false"/>
-              <w:bidi w:val="0"/>
-              <w:spacing w:lineRule="auto" w:line="240" w:before="0" w:afterAutospacing="0" w:after="0"/>
-              <w:jc w:val="center"/>
-              <w:rPr>
-                <w:position w:val="0"/>
-                <w:sz w:val="24"/>
-                <w:vertAlign w:val="baseline"/>
-              </w:rPr>
-            </w:pPr>
-            <w:r>
-              <w:rPr>
-                <w:position w:val="0"/>
+              <w:suppressAutoHyphens w:val="true"/>
+              <w:bidi w:val="0"/>
+              <w:spacing w:lineRule="auto" w:line="240" w:before="0" w:afterAutospacing="0" w:after="0"/>
+              <w:jc w:val="center"/>
+              <w:rPr>
+                <w:position w:val="0"/>
+                <w:sz w:val="20"/>
+                <w:sz w:val="24"/>
+                <w:vertAlign w:val="baseline"/>
+              </w:rPr>
+            </w:pPr>
+            <w:r>
+              <w:rPr>
+                <w:position w:val="0"/>
+                <w:sz w:val="20"/>
                 <w:sz w:val="20"/>
                 <w:vertAlign w:val="baseline"/>
               </w:rPr>
@@ -7258,18 +7403,21 @@
               <w:keepNext w:val="false"/>
               <w:keepLines w:val="false"/>
               <w:widowControl w:val="false"/>
-              <w:bidi w:val="0"/>
-              <w:spacing w:lineRule="auto" w:line="240" w:before="0" w:afterAutospacing="0" w:after="0"/>
-              <w:jc w:val="center"/>
-              <w:rPr>
-                <w:position w:val="0"/>
-                <w:sz w:val="24"/>
-                <w:vertAlign w:val="baseline"/>
-              </w:rPr>
-            </w:pPr>
-            <w:r>
-              <w:rPr>
-                <w:position w:val="0"/>
+              <w:suppressAutoHyphens w:val="true"/>
+              <w:bidi w:val="0"/>
+              <w:spacing w:lineRule="auto" w:line="240" w:before="0" w:afterAutospacing="0" w:after="0"/>
+              <w:jc w:val="center"/>
+              <w:rPr>
+                <w:position w:val="0"/>
+                <w:sz w:val="20"/>
+                <w:sz w:val="24"/>
+                <w:vertAlign w:val="baseline"/>
+              </w:rPr>
+            </w:pPr>
+            <w:r>
+              <w:rPr>
+                <w:position w:val="0"/>
+                <w:sz w:val="20"/>
                 <w:sz w:val="20"/>
                 <w:vertAlign w:val="baseline"/>
               </w:rPr>
@@ -7288,18 +7436,21 @@
               <w:keepNext w:val="false"/>
               <w:keepLines w:val="false"/>
               <w:widowControl w:val="false"/>
-              <w:bidi w:val="0"/>
-              <w:spacing w:lineRule="auto" w:line="240" w:before="0" w:afterAutospacing="0" w:after="0"/>
-              <w:jc w:val="center"/>
-              <w:rPr>
-                <w:position w:val="0"/>
-                <w:sz w:val="24"/>
-                <w:vertAlign w:val="baseline"/>
-              </w:rPr>
-            </w:pPr>
-            <w:r>
-              <w:rPr>
-                <w:position w:val="0"/>
+              <w:suppressAutoHyphens w:val="true"/>
+              <w:bidi w:val="0"/>
+              <w:spacing w:lineRule="auto" w:line="240" w:before="0" w:afterAutospacing="0" w:after="0"/>
+              <w:jc w:val="center"/>
+              <w:rPr>
+                <w:position w:val="0"/>
+                <w:sz w:val="20"/>
+                <w:sz w:val="24"/>
+                <w:vertAlign w:val="baseline"/>
+              </w:rPr>
+            </w:pPr>
+            <w:r>
+              <w:rPr>
+                <w:position w:val="0"/>
+                <w:sz w:val="20"/>
                 <w:sz w:val="20"/>
                 <w:vertAlign w:val="baseline"/>
               </w:rPr>
@@ -7318,19 +7469,22 @@
               <w:keepNext w:val="false"/>
               <w:keepLines w:val="false"/>
               <w:widowControl w:val="false"/>
-              <w:bidi w:val="0"/>
-              <w:spacing w:lineRule="auto" w:line="240" w:before="0" w:afterAutospacing="0" w:after="0"/>
-              <w:jc w:val="center"/>
-              <w:rPr>
-                <w:position w:val="0"/>
-                <w:sz w:val="24"/>
-                <w:vertAlign w:val="baseline"/>
-                <w:lang w:val="en"/>
-              </w:rPr>
-            </w:pPr>
-            <w:r>
-              <w:rPr>
-                <w:position w:val="0"/>
+              <w:suppressAutoHyphens w:val="true"/>
+              <w:bidi w:val="0"/>
+              <w:spacing w:lineRule="auto" w:line="240" w:before="0" w:afterAutospacing="0" w:after="0"/>
+              <w:jc w:val="center"/>
+              <w:rPr>
+                <w:position w:val="0"/>
+                <w:sz w:val="20"/>
+                <w:sz w:val="24"/>
+                <w:vertAlign w:val="baseline"/>
+                <w:lang w:val="en"/>
+              </w:rPr>
+            </w:pPr>
+            <w:r>
+              <w:rPr>
+                <w:position w:val="0"/>
+                <w:sz w:val="20"/>
                 <w:sz w:val="20"/>
                 <w:vertAlign w:val="baseline"/>
                 <w:lang w:val="en"/>
@@ -7353,19 +7507,22 @@
               <w:keepNext w:val="false"/>
               <w:keepLines w:val="false"/>
               <w:widowControl w:val="false"/>
+              <w:suppressAutoHyphens w:val="true"/>
               <w:bidi w:val="0"/>
               <w:spacing w:lineRule="auto" w:line="240" w:before="0" w:afterAutospacing="0" w:after="0"/>
               <w:jc w:val="left"/>
               <w:rPr>
                 <w:position w:val="0"/>
                 <w:sz w:val="24"/>
-                <w:vertAlign w:val="baseline"/>
-                <w:lang w:val="en"/>
-              </w:rPr>
-            </w:pPr>
-            <w:r>
-              <w:rPr>
-                <w:position w:val="0"/>
+                <w:sz w:val="24"/>
+                <w:vertAlign w:val="baseline"/>
+                <w:lang w:val="en"/>
+              </w:rPr>
+            </w:pPr>
+            <w:r>
+              <w:rPr>
+                <w:position w:val="0"/>
+                <w:sz w:val="24"/>
                 <w:sz w:val="24"/>
                 <w:vertAlign w:val="baseline"/>
                 <w:lang w:val="en"/>
@@ -7385,18 +7542,21 @@
               <w:keepNext w:val="false"/>
               <w:keepLines w:val="false"/>
               <w:widowControl w:val="false"/>
-              <w:bidi w:val="0"/>
-              <w:spacing w:lineRule="auto" w:line="240" w:before="0" w:afterAutospacing="0" w:after="0"/>
-              <w:jc w:val="center"/>
-              <w:rPr>
-                <w:position w:val="0"/>
-                <w:sz w:val="24"/>
-                <w:vertAlign w:val="baseline"/>
-              </w:rPr>
-            </w:pPr>
-            <w:r>
-              <w:rPr>
-                <w:position w:val="0"/>
+              <w:suppressAutoHyphens w:val="true"/>
+              <w:bidi w:val="0"/>
+              <w:spacing w:lineRule="auto" w:line="240" w:before="0" w:afterAutospacing="0" w:after="0"/>
+              <w:jc w:val="center"/>
+              <w:rPr>
+                <w:position w:val="0"/>
+                <w:sz w:val="20"/>
+                <w:sz w:val="24"/>
+                <w:vertAlign w:val="baseline"/>
+              </w:rPr>
+            </w:pPr>
+            <w:r>
+              <w:rPr>
+                <w:position w:val="0"/>
+                <w:sz w:val="20"/>
                 <w:sz w:val="20"/>
                 <w:vertAlign w:val="baseline"/>
               </w:rPr>
@@ -7415,18 +7575,21 @@
               <w:keepNext w:val="false"/>
               <w:keepLines w:val="false"/>
               <w:widowControl w:val="false"/>
-              <w:bidi w:val="0"/>
-              <w:spacing w:lineRule="auto" w:line="240" w:before="0" w:afterAutospacing="0" w:after="0"/>
-              <w:jc w:val="center"/>
-              <w:rPr>
-                <w:position w:val="0"/>
-                <w:sz w:val="24"/>
-                <w:vertAlign w:val="baseline"/>
-              </w:rPr>
-            </w:pPr>
-            <w:r>
-              <w:rPr>
-                <w:position w:val="0"/>
+              <w:suppressAutoHyphens w:val="true"/>
+              <w:bidi w:val="0"/>
+              <w:spacing w:lineRule="auto" w:line="240" w:before="0" w:afterAutospacing="0" w:after="0"/>
+              <w:jc w:val="center"/>
+              <w:rPr>
+                <w:position w:val="0"/>
+                <w:sz w:val="20"/>
+                <w:sz w:val="24"/>
+                <w:vertAlign w:val="baseline"/>
+              </w:rPr>
+            </w:pPr>
+            <w:r>
+              <w:rPr>
+                <w:position w:val="0"/>
+                <w:sz w:val="20"/>
                 <w:sz w:val="20"/>
                 <w:vertAlign w:val="baseline"/>
               </w:rPr>
@@ -7445,18 +7608,21 @@
               <w:keepNext w:val="false"/>
               <w:keepLines w:val="false"/>
               <w:widowControl w:val="false"/>
-              <w:bidi w:val="0"/>
-              <w:spacing w:lineRule="auto" w:line="240" w:before="0" w:afterAutospacing="0" w:after="0"/>
-              <w:jc w:val="center"/>
-              <w:rPr>
-                <w:position w:val="0"/>
-                <w:sz w:val="24"/>
-                <w:vertAlign w:val="baseline"/>
-              </w:rPr>
-            </w:pPr>
-            <w:r>
-              <w:rPr>
-                <w:position w:val="0"/>
+              <w:suppressAutoHyphens w:val="true"/>
+              <w:bidi w:val="0"/>
+              <w:spacing w:lineRule="auto" w:line="240" w:before="0" w:afterAutospacing="0" w:after="0"/>
+              <w:jc w:val="center"/>
+              <w:rPr>
+                <w:position w:val="0"/>
+                <w:sz w:val="20"/>
+                <w:sz w:val="24"/>
+                <w:vertAlign w:val="baseline"/>
+              </w:rPr>
+            </w:pPr>
+            <w:r>
+              <w:rPr>
+                <w:position w:val="0"/>
+                <w:sz w:val="20"/>
                 <w:sz w:val="20"/>
                 <w:vertAlign w:val="baseline"/>
               </w:rPr>
@@ -7475,18 +7641,21 @@
               <w:keepNext w:val="false"/>
               <w:keepLines w:val="false"/>
               <w:widowControl w:val="false"/>
-              <w:bidi w:val="0"/>
-              <w:spacing w:lineRule="auto" w:line="240" w:before="0" w:afterAutospacing="0" w:after="0"/>
-              <w:jc w:val="center"/>
-              <w:rPr>
-                <w:position w:val="0"/>
-                <w:sz w:val="24"/>
-                <w:vertAlign w:val="baseline"/>
-              </w:rPr>
-            </w:pPr>
-            <w:r>
-              <w:rPr>
-                <w:position w:val="0"/>
+              <w:suppressAutoHyphens w:val="true"/>
+              <w:bidi w:val="0"/>
+              <w:spacing w:lineRule="auto" w:line="240" w:before="0" w:afterAutospacing="0" w:after="0"/>
+              <w:jc w:val="center"/>
+              <w:rPr>
+                <w:position w:val="0"/>
+                <w:sz w:val="20"/>
+                <w:sz w:val="24"/>
+                <w:vertAlign w:val="baseline"/>
+              </w:rPr>
+            </w:pPr>
+            <w:r>
+              <w:rPr>
+                <w:position w:val="0"/>
+                <w:sz w:val="20"/>
                 <w:sz w:val="20"/>
                 <w:vertAlign w:val="baseline"/>
               </w:rPr>
@@ -7505,18 +7674,21 @@
               <w:keepNext w:val="false"/>
               <w:keepLines w:val="false"/>
               <w:widowControl w:val="false"/>
-              <w:bidi w:val="0"/>
-              <w:spacing w:lineRule="auto" w:line="240" w:before="0" w:afterAutospacing="0" w:after="0"/>
-              <w:jc w:val="center"/>
-              <w:rPr>
-                <w:position w:val="0"/>
-                <w:sz w:val="24"/>
-                <w:vertAlign w:val="baseline"/>
-              </w:rPr>
-            </w:pPr>
-            <w:r>
-              <w:rPr>
-                <w:position w:val="0"/>
+              <w:suppressAutoHyphens w:val="true"/>
+              <w:bidi w:val="0"/>
+              <w:spacing w:lineRule="auto" w:line="240" w:before="0" w:afterAutospacing="0" w:after="0"/>
+              <w:jc w:val="center"/>
+              <w:rPr>
+                <w:position w:val="0"/>
+                <w:sz w:val="20"/>
+                <w:sz w:val="24"/>
+                <w:vertAlign w:val="baseline"/>
+              </w:rPr>
+            </w:pPr>
+            <w:r>
+              <w:rPr>
+                <w:position w:val="0"/>
+                <w:sz w:val="20"/>
                 <w:sz w:val="20"/>
                 <w:vertAlign w:val="baseline"/>
               </w:rPr>
@@ -7535,18 +7707,21 @@
               <w:keepNext w:val="false"/>
               <w:keepLines w:val="false"/>
               <w:widowControl w:val="false"/>
-              <w:bidi w:val="0"/>
-              <w:spacing w:lineRule="auto" w:line="240" w:before="0" w:afterAutospacing="0" w:after="0"/>
-              <w:jc w:val="center"/>
-              <w:rPr>
-                <w:position w:val="0"/>
-                <w:sz w:val="24"/>
-                <w:vertAlign w:val="baseline"/>
-              </w:rPr>
-            </w:pPr>
-            <w:r>
-              <w:rPr>
-                <w:position w:val="0"/>
+              <w:suppressAutoHyphens w:val="true"/>
+              <w:bidi w:val="0"/>
+              <w:spacing w:lineRule="auto" w:line="240" w:before="0" w:afterAutospacing="0" w:after="0"/>
+              <w:jc w:val="center"/>
+              <w:rPr>
+                <w:position w:val="0"/>
+                <w:sz w:val="20"/>
+                <w:sz w:val="24"/>
+                <w:vertAlign w:val="baseline"/>
+              </w:rPr>
+            </w:pPr>
+            <w:r>
+              <w:rPr>
+                <w:position w:val="0"/>
+                <w:sz w:val="20"/>
                 <w:sz w:val="20"/>
                 <w:vertAlign w:val="baseline"/>
               </w:rPr>
@@ -7565,18 +7740,21 @@
               <w:keepNext w:val="false"/>
               <w:keepLines w:val="false"/>
               <w:widowControl w:val="false"/>
-              <w:bidi w:val="0"/>
-              <w:spacing w:lineRule="auto" w:line="240" w:before="0" w:afterAutospacing="0" w:after="0"/>
-              <w:jc w:val="center"/>
-              <w:rPr>
-                <w:position w:val="0"/>
-                <w:sz w:val="24"/>
-                <w:vertAlign w:val="baseline"/>
-              </w:rPr>
-            </w:pPr>
-            <w:r>
-              <w:rPr>
-                <w:position w:val="0"/>
+              <w:suppressAutoHyphens w:val="true"/>
+              <w:bidi w:val="0"/>
+              <w:spacing w:lineRule="auto" w:line="240" w:before="0" w:afterAutospacing="0" w:after="0"/>
+              <w:jc w:val="center"/>
+              <w:rPr>
+                <w:position w:val="0"/>
+                <w:sz w:val="20"/>
+                <w:sz w:val="24"/>
+                <w:vertAlign w:val="baseline"/>
+              </w:rPr>
+            </w:pPr>
+            <w:r>
+              <w:rPr>
+                <w:position w:val="0"/>
+                <w:sz w:val="20"/>
                 <w:sz w:val="20"/>
                 <w:vertAlign w:val="baseline"/>
               </w:rPr>
@@ -7598,19 +7776,22 @@
               <w:keepNext w:val="false"/>
               <w:keepLines w:val="false"/>
               <w:widowControl w:val="false"/>
+              <w:suppressAutoHyphens w:val="true"/>
               <w:bidi w:val="0"/>
               <w:spacing w:lineRule="auto" w:line="240" w:before="0" w:afterAutospacing="0" w:after="0"/>
               <w:jc w:val="left"/>
               <w:rPr>
                 <w:position w:val="0"/>
                 <w:sz w:val="24"/>
-                <w:vertAlign w:val="baseline"/>
-                <w:lang w:val="en"/>
-              </w:rPr>
-            </w:pPr>
-            <w:r>
-              <w:rPr>
-                <w:position w:val="0"/>
+                <w:sz w:val="24"/>
+                <w:vertAlign w:val="baseline"/>
+                <w:lang w:val="en"/>
+              </w:rPr>
+            </w:pPr>
+            <w:r>
+              <w:rPr>
+                <w:position w:val="0"/>
+                <w:sz w:val="24"/>
                 <w:sz w:val="24"/>
                 <w:vertAlign w:val="baseline"/>
                 <w:lang w:val="en"/>
@@ -7630,18 +7811,21 @@
               <w:keepNext w:val="false"/>
               <w:keepLines w:val="false"/>
               <w:widowControl w:val="false"/>
-              <w:bidi w:val="0"/>
-              <w:spacing w:lineRule="auto" w:line="240" w:before="0" w:afterAutospacing="0" w:after="0"/>
-              <w:jc w:val="center"/>
-              <w:rPr>
-                <w:position w:val="0"/>
-                <w:sz w:val="24"/>
-                <w:vertAlign w:val="baseline"/>
-              </w:rPr>
-            </w:pPr>
-            <w:r>
-              <w:rPr>
-                <w:position w:val="0"/>
+              <w:suppressAutoHyphens w:val="true"/>
+              <w:bidi w:val="0"/>
+              <w:spacing w:lineRule="auto" w:line="240" w:before="0" w:afterAutospacing="0" w:after="0"/>
+              <w:jc w:val="center"/>
+              <w:rPr>
+                <w:position w:val="0"/>
+                <w:sz w:val="20"/>
+                <w:sz w:val="24"/>
+                <w:vertAlign w:val="baseline"/>
+              </w:rPr>
+            </w:pPr>
+            <w:r>
+              <w:rPr>
+                <w:position w:val="0"/>
+                <w:sz w:val="20"/>
                 <w:sz w:val="20"/>
                 <w:vertAlign w:val="baseline"/>
               </w:rPr>
@@ -7660,18 +7844,21 @@
               <w:keepNext w:val="false"/>
               <w:keepLines w:val="false"/>
               <w:widowControl w:val="false"/>
-              <w:bidi w:val="0"/>
-              <w:spacing w:lineRule="auto" w:line="240" w:before="0" w:afterAutospacing="0" w:after="0"/>
-              <w:jc w:val="center"/>
-              <w:rPr>
-                <w:position w:val="0"/>
-                <w:sz w:val="24"/>
-                <w:vertAlign w:val="baseline"/>
-              </w:rPr>
-            </w:pPr>
-            <w:r>
-              <w:rPr>
-                <w:position w:val="0"/>
+              <w:suppressAutoHyphens w:val="true"/>
+              <w:bidi w:val="0"/>
+              <w:spacing w:lineRule="auto" w:line="240" w:before="0" w:afterAutospacing="0" w:after="0"/>
+              <w:jc w:val="center"/>
+              <w:rPr>
+                <w:position w:val="0"/>
+                <w:sz w:val="20"/>
+                <w:sz w:val="24"/>
+                <w:vertAlign w:val="baseline"/>
+              </w:rPr>
+            </w:pPr>
+            <w:r>
+              <w:rPr>
+                <w:position w:val="0"/>
+                <w:sz w:val="20"/>
                 <w:sz w:val="20"/>
                 <w:vertAlign w:val="baseline"/>
               </w:rPr>
@@ -7690,18 +7877,21 @@
               <w:keepNext w:val="false"/>
               <w:keepLines w:val="false"/>
               <w:widowControl w:val="false"/>
-              <w:bidi w:val="0"/>
-              <w:spacing w:lineRule="auto" w:line="240" w:before="0" w:afterAutospacing="0" w:after="0"/>
-              <w:jc w:val="center"/>
-              <w:rPr>
-                <w:position w:val="0"/>
-                <w:sz w:val="24"/>
-                <w:vertAlign w:val="baseline"/>
-              </w:rPr>
-            </w:pPr>
-            <w:r>
-              <w:rPr>
-                <w:position w:val="0"/>
+              <w:suppressAutoHyphens w:val="true"/>
+              <w:bidi w:val="0"/>
+              <w:spacing w:lineRule="auto" w:line="240" w:before="0" w:afterAutospacing="0" w:after="0"/>
+              <w:jc w:val="center"/>
+              <w:rPr>
+                <w:position w:val="0"/>
+                <w:sz w:val="20"/>
+                <w:sz w:val="24"/>
+                <w:vertAlign w:val="baseline"/>
+              </w:rPr>
+            </w:pPr>
+            <w:r>
+              <w:rPr>
+                <w:position w:val="0"/>
+                <w:sz w:val="20"/>
                 <w:sz w:val="20"/>
                 <w:vertAlign w:val="baseline"/>
               </w:rPr>
@@ -7720,18 +7910,21 @@
               <w:keepNext w:val="false"/>
               <w:keepLines w:val="false"/>
               <w:widowControl w:val="false"/>
-              <w:bidi w:val="0"/>
-              <w:spacing w:lineRule="auto" w:line="240" w:before="0" w:afterAutospacing="0" w:after="0"/>
-              <w:jc w:val="center"/>
-              <w:rPr>
-                <w:position w:val="0"/>
-                <w:sz w:val="24"/>
-                <w:vertAlign w:val="baseline"/>
-              </w:rPr>
-            </w:pPr>
-            <w:r>
-              <w:rPr>
-                <w:position w:val="0"/>
+              <w:suppressAutoHyphens w:val="true"/>
+              <w:bidi w:val="0"/>
+              <w:spacing w:lineRule="auto" w:line="240" w:before="0" w:afterAutospacing="0" w:after="0"/>
+              <w:jc w:val="center"/>
+              <w:rPr>
+                <w:position w:val="0"/>
+                <w:sz w:val="20"/>
+                <w:sz w:val="24"/>
+                <w:vertAlign w:val="baseline"/>
+              </w:rPr>
+            </w:pPr>
+            <w:r>
+              <w:rPr>
+                <w:position w:val="0"/>
+                <w:sz w:val="20"/>
                 <w:sz w:val="20"/>
                 <w:vertAlign w:val="baseline"/>
               </w:rPr>
@@ -7750,18 +7943,21 @@
               <w:keepNext w:val="false"/>
               <w:keepLines w:val="false"/>
               <w:widowControl w:val="false"/>
-              <w:bidi w:val="0"/>
-              <w:spacing w:lineRule="auto" w:line="240" w:before="0" w:afterAutospacing="0" w:after="0"/>
-              <w:jc w:val="center"/>
-              <w:rPr>
-                <w:position w:val="0"/>
-                <w:sz w:val="24"/>
-                <w:vertAlign w:val="baseline"/>
-              </w:rPr>
-            </w:pPr>
-            <w:r>
-              <w:rPr>
-                <w:position w:val="0"/>
+              <w:suppressAutoHyphens w:val="true"/>
+              <w:bidi w:val="0"/>
+              <w:spacing w:lineRule="auto" w:line="240" w:before="0" w:afterAutospacing="0" w:after="0"/>
+              <w:jc w:val="center"/>
+              <w:rPr>
+                <w:position w:val="0"/>
+                <w:sz w:val="20"/>
+                <w:sz w:val="24"/>
+                <w:vertAlign w:val="baseline"/>
+              </w:rPr>
+            </w:pPr>
+            <w:r>
+              <w:rPr>
+                <w:position w:val="0"/>
+                <w:sz w:val="20"/>
                 <w:sz w:val="20"/>
                 <w:vertAlign w:val="baseline"/>
               </w:rPr>
@@ -7780,18 +7976,21 @@
               <w:keepNext w:val="false"/>
               <w:keepLines w:val="false"/>
               <w:widowControl w:val="false"/>
-              <w:bidi w:val="0"/>
-              <w:spacing w:lineRule="auto" w:line="240" w:before="0" w:afterAutospacing="0" w:after="0"/>
-              <w:jc w:val="center"/>
-              <w:rPr>
-                <w:position w:val="0"/>
-                <w:sz w:val="24"/>
-                <w:vertAlign w:val="baseline"/>
-              </w:rPr>
-            </w:pPr>
-            <w:r>
-              <w:rPr>
-                <w:position w:val="0"/>
+              <w:suppressAutoHyphens w:val="true"/>
+              <w:bidi w:val="0"/>
+              <w:spacing w:lineRule="auto" w:line="240" w:before="0" w:afterAutospacing="0" w:after="0"/>
+              <w:jc w:val="center"/>
+              <w:rPr>
+                <w:position w:val="0"/>
+                <w:sz w:val="20"/>
+                <w:sz w:val="24"/>
+                <w:vertAlign w:val="baseline"/>
+              </w:rPr>
+            </w:pPr>
+            <w:r>
+              <w:rPr>
+                <w:position w:val="0"/>
+                <w:sz w:val="20"/>
                 <w:sz w:val="20"/>
                 <w:vertAlign w:val="baseline"/>
               </w:rPr>
@@ -7810,18 +8009,21 @@
               <w:keepNext w:val="false"/>
               <w:keepLines w:val="false"/>
               <w:widowControl w:val="false"/>
-              <w:bidi w:val="0"/>
-              <w:spacing w:lineRule="auto" w:line="240" w:before="0" w:afterAutospacing="0" w:after="0"/>
-              <w:jc w:val="center"/>
-              <w:rPr>
-                <w:position w:val="0"/>
-                <w:sz w:val="24"/>
-                <w:vertAlign w:val="baseline"/>
-              </w:rPr>
-            </w:pPr>
-            <w:r>
-              <w:rPr>
-                <w:position w:val="0"/>
+              <w:suppressAutoHyphens w:val="true"/>
+              <w:bidi w:val="0"/>
+              <w:spacing w:lineRule="auto" w:line="240" w:before="0" w:afterAutospacing="0" w:after="0"/>
+              <w:jc w:val="center"/>
+              <w:rPr>
+                <w:position w:val="0"/>
+                <w:sz w:val="20"/>
+                <w:sz w:val="24"/>
+                <w:vertAlign w:val="baseline"/>
+              </w:rPr>
+            </w:pPr>
+            <w:r>
+              <w:rPr>
+                <w:position w:val="0"/>
+                <w:sz w:val="20"/>
                 <w:sz w:val="20"/>
                 <w:vertAlign w:val="baseline"/>
               </w:rPr>
@@ -7869,7 +8071,7 @@
           <w:lang w:val="en"/>
         </w:rPr>
         <w:drawing>
-          <wp:anchor behindDoc="0" distT="0" distB="0" distL="0" distR="0" simplePos="0" locked="0" layoutInCell="0" allowOverlap="1" relativeHeight="10">
+          <wp:anchor behindDoc="0" distT="0" distB="0" distL="0" distR="0" simplePos="0" locked="0" layoutInCell="0" allowOverlap="1" relativeHeight="5">
             <wp:simplePos x="0" y="0"/>
             <wp:positionH relativeFrom="column">
               <wp:align>center</wp:align>
@@ -7880,7 +8082,7 @@
             <wp:extent cx="5274310" cy="3955415"/>
             <wp:effectExtent l="0" t="0" r="0" b="0"/>
             <wp:wrapSquare wrapText="largest"/>
-            <wp:docPr id="9" name="Image9" descr=""/>
+            <wp:docPr id="5" name="Image9" descr=""/>
             <wp:cNvGraphicFramePr>
               <a:graphicFrameLocks xmlns:a="http://schemas.openxmlformats.org/drawingml/2006/main" noChangeAspect="1"/>
             </wp:cNvGraphicFramePr>
@@ -7888,13 +8090,13 @@
               <a:graphicData uri="http://schemas.openxmlformats.org/drawingml/2006/picture">
                 <pic:pic xmlns:pic="http://schemas.openxmlformats.org/drawingml/2006/picture">
                   <pic:nvPicPr>
-                    <pic:cNvPr id="9" name="Image9" descr=""/>
+                    <pic:cNvPr id="5" name="Image9" descr=""/>
                     <pic:cNvPicPr>
                       <a:picLocks noChangeAspect="1" noChangeArrowheads="1"/>
                     </pic:cNvPicPr>
                   </pic:nvPicPr>
                   <pic:blipFill>
-                    <a:blip r:embed="rId10"/>
+                    <a:blip r:embed="rId6"/>
                     <a:stretch>
                       <a:fillRect/>
                     </a:stretch>
@@ -7977,7 +8179,11 @@
         </w:rPr>
       </w:pPr>
       <w:r>
-        <w:rPr/>
+        <w:rPr>
+          <w:sz w:val="24"/>
+          <w:szCs w:val="24"/>
+          <w:lang w:val="en"/>
+        </w:rPr>
       </w:r>
     </w:p>
     <w:p>
@@ -7999,52 +8205,15 @@
           <w:lang w:val="en"/>
         </w:rPr>
         <w:tab/>
-      </w:r>
-      <w:r>
-        <w:rPr>
-          <w:sz w:val="24"/>
-          <w:szCs w:val="24"/>
-          <w:lang w:val="en"/>
-        </w:rPr>
-        <w:t xml:space="preserve">Having a larger cache size increases the cache hit ratio to an extent but it is also important to divide the cache into an appropriate amount of blocks for it to be effective. </w:t>
-      </w:r>
-    </w:p>
-    <w:p>
-      <w:pPr>
-        <w:pStyle w:val="Normal"/>
-        <w:bidi w:val="0"/>
-        <w:ind w:left="425" w:hanging="425"/>
-        <w:jc w:val="left"/>
-        <w:rPr>
-          <w:sz w:val="24"/>
-          <w:szCs w:val="24"/>
-          <w:lang w:val="en"/>
-        </w:rPr>
-      </w:pPr>
-      <w:r>
-        <w:rPr/>
-      </w:r>
-    </w:p>
-    <w:p>
-      <w:pPr>
-        <w:pStyle w:val="Normal"/>
-        <w:bidi w:val="0"/>
-        <w:ind w:left="425" w:hanging="425"/>
-        <w:jc w:val="left"/>
-        <w:rPr>
-          <w:sz w:val="24"/>
-          <w:szCs w:val="24"/>
-          <w:lang w:val="en"/>
-        </w:rPr>
-      </w:pPr>
-      <w:r>
-        <w:rPr>
-          <w:sz w:val="24"/>
-          <w:szCs w:val="24"/>
-          <w:lang w:val="en"/>
-        </w:rPr>
-        <w:tab/>
-        <w:t>The downside of using large amounts of cache is that it is expensive and so adding more and more cache leads to diminishing returns.</w:t>
+        <w:t xml:space="preserve">Having a larger cache size increases the cache hit ratio to an extent but it is also important to divide the cache into an appropriate amount of blocks for it to be effective, </w:t>
+      </w:r>
+      <w:r>
+        <w:rPr>
+          <w:sz w:val="24"/>
+          <w:szCs w:val="24"/>
+          <w:lang w:val="en"/>
+        </w:rPr>
+        <w:t>otherwise it has a worse miss penalty.</w:t>
       </w:r>
     </w:p>
     <w:p>
@@ -8124,10 +8293,6 @@
     <w:p>
       <w:pPr>
         <w:pStyle w:val="Normal"/>
-        <w:numPr>
-          <w:ilvl w:val="1"/>
-          <w:numId w:val="1"/>
-        </w:numPr>
         <w:bidi w:val="0"/>
         <w:ind w:left="840" w:hanging="420"/>
         <w:jc w:val="left"/>
@@ -8138,12 +8303,64 @@
         </w:rPr>
       </w:pPr>
       <w:r>
-        <w:rPr>
-          <w:sz w:val="24"/>
-          <w:szCs w:val="24"/>
-          <w:lang w:val="en"/>
-        </w:rPr>
-        <w:t xml:space="preserve">Why we have a small hit ratio for large block sizes? </w:t>
+        <w:rPr/>
+      </w:r>
+    </w:p>
+    <w:p>
+      <w:pPr>
+        <w:pStyle w:val="Normal"/>
+        <w:bidi w:val="0"/>
+        <w:ind w:left="840" w:hanging="420"/>
+        <w:jc w:val="left"/>
+        <w:rPr>
+          <w:sz w:val="24"/>
+          <w:szCs w:val="24"/>
+          <w:lang w:val="en"/>
+        </w:rPr>
+      </w:pPr>
+      <w:r>
+        <w:rPr>
+          <w:sz w:val="24"/>
+          <w:szCs w:val="24"/>
+          <w:lang w:val="en"/>
+        </w:rPr>
+        <w:tab/>
+      </w:r>
+      <w:r>
+        <w:rPr>
+          <w:sz w:val="24"/>
+          <w:szCs w:val="24"/>
+          <w:lang w:val="en"/>
+        </w:rPr>
+        <w:t>This is because smaller blocks increase the miss rate due to spatial locality, however they have a smaller miss penalty as compared to larger blocks.</w:t>
+      </w:r>
+    </w:p>
+    <w:p>
+      <w:pPr>
+        <w:pStyle w:val="Normal"/>
+        <w:bidi w:val="0"/>
+        <w:ind w:hanging="0"/>
+        <w:jc w:val="left"/>
+        <w:rPr/>
+      </w:pPr>
+      <w:r>
+        <w:rPr/>
+      </w:r>
+    </w:p>
+    <w:p>
+      <w:pPr>
+        <w:pStyle w:val="Normal"/>
+        <w:bidi w:val="0"/>
+        <w:ind w:left="840" w:hanging="420"/>
+        <w:jc w:val="left"/>
+        <w:rPr>
+          <w:sz w:val="24"/>
+          <w:szCs w:val="24"/>
+          <w:lang w:val="en"/>
+        </w:rPr>
+      </w:pPr>
+      <w:r>
+        <w:rPr/>
       </w:r>
     </w:p>
     <w:p>
@@ -8168,39 +8385,165 @@
           <w:szCs w:val="24"/>
           <w:lang w:val="en"/>
         </w:rPr>
-        <w:t xml:space="preserve">What is the optimal block size for various cache configurations? </w:t>
-        <w:tab/>
-        <w:tab/>
+        <w:t xml:space="preserve">Why we have a small hit ratio for large block sizes? </w:t>
       </w:r>
     </w:p>
     <w:p>
       <w:pPr>
         <w:pStyle w:val="Normal"/>
         <w:bidi w:val="0"/>
-        <w:ind w:left="420" w:hanging="0"/>
+        <w:ind w:left="840" w:hanging="420"/>
         <w:jc w:val="left"/>
         <w:rPr>
-          <w:lang w:eastAsia="ja-JP"/>
+          <w:sz w:val="24"/>
+          <w:szCs w:val="24"/>
+          <w:lang w:val="en"/>
         </w:rPr>
       </w:pPr>
       <w:r>
-        <w:rPr>
-          <w:lang w:eastAsia="ja-JP"/>
-        </w:rPr>
+        <w:rPr/>
       </w:r>
     </w:p>
     <w:p>
       <w:pPr>
         <w:pStyle w:val="Normal"/>
         <w:bidi w:val="0"/>
-        <w:ind w:left="420" w:hanging="0"/>
+        <w:ind w:left="840" w:hanging="420"/>
         <w:jc w:val="left"/>
+        <w:rPr>
+          <w:sz w:val="24"/>
+          <w:szCs w:val="24"/>
+          <w:lang w:val="en"/>
+        </w:rPr>
+      </w:pPr>
+      <w:r>
+        <w:rPr>
+          <w:sz w:val="24"/>
+          <w:szCs w:val="24"/>
+          <w:lang w:val="en"/>
+        </w:rPr>
+        <w:tab/>
+      </w:r>
+      <w:r>
+        <w:rPr>
+          <w:sz w:val="24"/>
+          <w:szCs w:val="24"/>
+          <w:lang w:val="en"/>
+        </w:rPr>
+        <w:t xml:space="preserve">This is because the block size is too large for the cache size and so it cannot store as many blocks, so the hit ratio is reduced. </w:t>
+      </w:r>
+    </w:p>
+    <w:p>
+      <w:pPr>
+        <w:pStyle w:val="Normal"/>
+        <w:bidi w:val="0"/>
+        <w:ind w:left="840" w:hanging="420"/>
+        <w:jc w:val="left"/>
+        <w:rPr>
+          <w:sz w:val="24"/>
+          <w:szCs w:val="24"/>
+          <w:lang w:val="en"/>
+        </w:rPr>
+      </w:pPr>
+      <w:r>
         <w:rPr/>
+      </w:r>
+    </w:p>
+    <w:p>
+      <w:pPr>
+        <w:pStyle w:val="Normal"/>
+        <w:numPr>
+          <w:ilvl w:val="1"/>
+          <w:numId w:val="1"/>
+        </w:numPr>
+        <w:bidi w:val="0"/>
+        <w:ind w:left="840" w:hanging="420"/>
+        <w:jc w:val="left"/>
+        <w:rPr>
+          <w:sz w:val="24"/>
+          <w:szCs w:val="24"/>
+          <w:lang w:val="en"/>
+        </w:rPr>
       </w:pPr>
       <w:r>
+        <w:rPr>
+          <w:sz w:val="24"/>
+          <w:szCs w:val="24"/>
+          <w:lang w:val="en"/>
+        </w:rPr>
+        <w:t>What is the optimal block size for various cache configurations?</w:t>
+      </w:r>
+    </w:p>
+    <w:p>
+      <w:pPr>
+        <w:pStyle w:val="Normal"/>
+        <w:bidi w:val="0"/>
+        <w:ind w:left="840" w:hanging="420"/>
+        <w:jc w:val="left"/>
+        <w:rPr>
+          <w:sz w:val="24"/>
+          <w:szCs w:val="24"/>
+          <w:lang w:val="en"/>
+        </w:rPr>
+      </w:pPr>
+      <w:r>
         <w:rPr/>
+      </w:r>
+    </w:p>
+    <w:p>
+      <w:pPr>
+        <w:pStyle w:val="Normal"/>
+        <w:bidi w:val="0"/>
+        <w:ind w:left="840" w:hanging="420"/>
+        <w:jc w:val="left"/>
+        <w:rPr>
+          <w:sz w:val="24"/>
+          <w:szCs w:val="24"/>
+          <w:lang w:val="en"/>
+        </w:rPr>
+      </w:pPr>
+      <w:r>
+        <w:rPr>
+          <w:sz w:val="24"/>
+          <w:szCs w:val="24"/>
+          <w:lang w:val="en"/>
+        </w:rPr>
         <w:tab/>
-        <w:t xml:space="preserve">a) </w:t>
+      </w:r>
+      <w:r>
+        <w:rPr>
+          <w:sz w:val="24"/>
+          <w:szCs w:val="24"/>
+          <w:lang w:val="en"/>
+        </w:rPr>
+        <w:t xml:space="preserve">The optimal block size depends on the size of the cache as well type of caching being used. From my results, </w:t>
+      </w:r>
+      <w:r>
+        <w:rPr>
+          <w:rFonts w:eastAsia="宋体" w:cs="" w:cstheme="minorBidi" w:eastAsiaTheme="minorEastAsia"/>
+          <w:color w:val="auto"/>
+          <w:kern w:val="0"/>
+          <w:sz w:val="24"/>
+          <w:szCs w:val="24"/>
+          <w:lang w:val="en" w:eastAsia="zh-CN" w:bidi="ar-SA"/>
+        </w:rPr>
+        <w:t>a cache block size of between 16-32 words was adequate for the cache sizes tested.</w:t>
+      </w:r>
+    </w:p>
+    <w:p>
+      <w:pPr>
+        <w:pStyle w:val="Normal"/>
+        <w:bidi w:val="0"/>
+        <w:ind w:left="840" w:hanging="420"/>
+        <w:jc w:val="left"/>
+        <w:rPr>
+          <w:sz w:val="24"/>
+          <w:szCs w:val="24"/>
+          <w:lang w:val="en"/>
+        </w:rPr>
+      </w:pPr>
+      <w:r>
+        <w:rPr/>
       </w:r>
     </w:p>
     <w:p>
@@ -8255,6 +8598,51 @@
     <w:p>
       <w:pPr>
         <w:pStyle w:val="Normal"/>
+        <w:bidi w:val="0"/>
+        <w:ind w:left="425" w:hanging="425"/>
+        <w:jc w:val="left"/>
+        <w:rPr>
+          <w:sz w:val="24"/>
+          <w:szCs w:val="24"/>
+          <w:lang w:val="en"/>
+        </w:rPr>
+      </w:pPr>
+      <w:r>
+        <w:rPr/>
+      </w:r>
+    </w:p>
+    <w:p>
+      <w:pPr>
+        <w:pStyle w:val="Normal"/>
+        <w:bidi w:val="0"/>
+        <w:ind w:left="425" w:hanging="425"/>
+        <w:jc w:val="left"/>
+        <w:rPr>
+          <w:sz w:val="24"/>
+          <w:szCs w:val="24"/>
+          <w:lang w:val="en"/>
+        </w:rPr>
+      </w:pPr>
+      <w:r>
+        <w:rPr>
+          <w:sz w:val="24"/>
+          <w:szCs w:val="24"/>
+          <w:lang w:val="en"/>
+        </w:rPr>
+        <w:tab/>
+      </w:r>
+      <w:r>
+        <w:rPr>
+          <w:sz w:val="24"/>
+          <w:szCs w:val="24"/>
+          <w:lang w:val="en"/>
+        </w:rPr>
+        <w:t>It has a better hit ratio compared to direct mapping caching because of its more flexible block location. The downside is that you have to search the whole cache so it takes longer to actually hit the cache.</w:t>
+      </w:r>
+    </w:p>
+    <w:p>
+      <w:pPr>
+        <w:pStyle w:val="Normal"/>
         <w:numPr>
           <w:ilvl w:val="0"/>
           <w:numId w:val="0"/>
@@ -8302,6 +8690,88 @@
     <w:p>
       <w:pPr>
         <w:pStyle w:val="Normal"/>
+        <w:bidi w:val="0"/>
+        <w:ind w:left="425" w:hanging="425"/>
+        <w:jc w:val="left"/>
+        <w:rPr>
+          <w:lang w:val="en"/>
+        </w:rPr>
+      </w:pPr>
+      <w:r>
+        <w:rPr/>
+      </w:r>
+    </w:p>
+    <w:p>
+      <w:pPr>
+        <w:pStyle w:val="Normal"/>
+        <w:bidi w:val="0"/>
+        <w:ind w:left="425" w:hanging="425"/>
+        <w:jc w:val="left"/>
+        <w:rPr>
+          <w:lang w:val="en"/>
+        </w:rPr>
+      </w:pPr>
+      <w:r>
+        <w:rPr>
+          <w:sz w:val="24"/>
+          <w:szCs w:val="24"/>
+          <w:lang w:val="en"/>
+        </w:rPr>
+        <w:tab/>
+      </w:r>
+      <w:r>
+        <w:rPr>
+          <w:sz w:val="24"/>
+          <w:szCs w:val="24"/>
+          <w:lang w:val="en"/>
+        </w:rPr>
+        <w:t xml:space="preserve">The hit ratio performance of Random Replacement suffers compared to LRU Replacement, especially at lower cache sizes </w:t>
+      </w:r>
+      <w:r>
+        <w:rPr>
+          <w:sz w:val="24"/>
+          <w:szCs w:val="24"/>
+          <w:lang w:val="en"/>
+        </w:rPr>
+        <w:t xml:space="preserve">but it is </w:t>
+      </w:r>
+      <w:r>
+        <w:rPr>
+          <w:rFonts w:eastAsia="宋体" w:cs="" w:cstheme="minorBidi" w:eastAsiaTheme="minorEastAsia"/>
+          <w:color w:val="auto"/>
+          <w:kern w:val="0"/>
+          <w:sz w:val="24"/>
+          <w:szCs w:val="24"/>
+          <w:lang w:val="en" w:eastAsia="zh-CN" w:bidi="ar-SA"/>
+        </w:rPr>
+        <w:t xml:space="preserve">approaches LRU hit rates </w:t>
+      </w:r>
+      <w:r>
+        <w:rPr>
+          <w:sz w:val="24"/>
+          <w:szCs w:val="24"/>
+          <w:lang w:val="en"/>
+        </w:rPr>
+        <w:t>at higher cache sizes.</w:t>
+      </w:r>
+    </w:p>
+    <w:p>
+      <w:pPr>
+        <w:pStyle w:val="Normal"/>
+        <w:bidi w:val="0"/>
+        <w:ind w:left="425" w:hanging="425"/>
+        <w:jc w:val="left"/>
+        <w:rPr>
+          <w:lang w:val="en"/>
+        </w:rPr>
+      </w:pPr>
+      <w:r>
+        <w:rPr/>
+      </w:r>
+    </w:p>
+    <w:p>
+      <w:pPr>
+        <w:pStyle w:val="Normal"/>
         <w:numPr>
           <w:ilvl w:val="0"/>
           <w:numId w:val="0"/>
@@ -8342,6 +8812,113 @@
           <w:lang w:val="en"/>
         </w:rPr>
         <w:t>Discuss the impact of set size in n-way associative cache. (Hint: consider a specific cache size)</w:t>
+      </w:r>
+    </w:p>
+    <w:p>
+      <w:pPr>
+        <w:pStyle w:val="Normal"/>
+        <w:numPr>
+          <w:ilvl w:val="0"/>
+          <w:numId w:val="0"/>
+        </w:numPr>
+        <w:bidi w:val="0"/>
+        <w:ind w:left="425" w:hanging="0"/>
+        <w:jc w:val="left"/>
+        <w:rPr>
+          <w:sz w:val="24"/>
+          <w:szCs w:val="24"/>
+          <w:lang w:val="en"/>
+        </w:rPr>
+      </w:pPr>
+      <w:r>
+        <w:rPr/>
+      </w:r>
+    </w:p>
+    <w:p>
+      <w:pPr>
+        <w:pStyle w:val="Normal"/>
+        <w:numPr>
+          <w:ilvl w:val="0"/>
+          <w:numId w:val="0"/>
+        </w:numPr>
+        <w:bidi w:val="0"/>
+        <w:ind w:left="1680" w:hanging="0"/>
+        <w:jc w:val="left"/>
+        <w:rPr>
+          <w:sz w:val="24"/>
+          <w:szCs w:val="24"/>
+          <w:lang w:val="en"/>
+        </w:rPr>
+      </w:pPr>
+      <w:r>
+        <w:rPr>
+          <w:sz w:val="24"/>
+          <w:szCs w:val="24"/>
+          <w:lang w:val="en"/>
+        </w:rPr>
+        <w:t xml:space="preserve"> </w:t>
+      </w:r>
+      <w:r>
+        <w:rPr>
+          <w:sz w:val="24"/>
+          <w:szCs w:val="24"/>
+          <w:lang w:val="en"/>
+        </w:rPr>
+        <w:tab/>
+      </w:r>
+      <w:r>
+        <w:rPr>
+          <w:sz w:val="24"/>
+          <w:szCs w:val="24"/>
+          <w:lang w:val="en"/>
+        </w:rPr>
+        <w:t>For 512 bytes, the hit ratio was impacted quite substantially for set-size 2, as compared to the set-size 4 and 8. Set-size 4 was also behind set-size 8 but to a lesser degree.</w:t>
+      </w:r>
+    </w:p>
+    <w:p>
+      <w:pPr>
+        <w:pStyle w:val="Normal"/>
+        <w:bidi w:val="0"/>
+        <w:ind w:hanging="0"/>
+        <w:jc w:val="left"/>
+        <w:rPr>
+          <w:sz w:val="24"/>
+          <w:szCs w:val="24"/>
+          <w:lang w:val="en"/>
+        </w:rPr>
+      </w:pPr>
+      <w:r>
+        <w:rPr>
+          <w:sz w:val="24"/>
+          <w:szCs w:val="24"/>
+          <w:lang w:val="en"/>
+        </w:rPr>
+        <w:tab/>
+        <w:t>In contrast, for cache size 1024 bytes, set-size 2 was still the worst but not nearly as much as in 512-byte size cache.</w:t>
+      </w:r>
+    </w:p>
+    <w:p>
+      <w:pPr>
+        <w:pStyle w:val="Normal"/>
+        <w:numPr>
+          <w:ilvl w:val="0"/>
+          <w:numId w:val="0"/>
+        </w:numPr>
+        <w:bidi w:val="0"/>
+        <w:ind w:left="425" w:hanging="0"/>
+        <w:jc w:val="left"/>
+        <w:rPr>
+          <w:sz w:val="24"/>
+          <w:szCs w:val="24"/>
+          <w:lang w:val="en"/>
+        </w:rPr>
+      </w:pPr>
+      <w:r>
+        <w:rPr>
+          <w:sz w:val="24"/>
+          <w:szCs w:val="24"/>
+          <w:lang w:val="en"/>
+        </w:rPr>
         <w:br/>
       </w:r>
     </w:p>
@@ -8374,43 +8951,64 @@
       <w:pPr>
         <w:pStyle w:val="Normal"/>
         <w:bidi w:val="0"/>
+        <w:ind w:left="425" w:hanging="425"/>
         <w:jc w:val="left"/>
         <w:rPr>
+          <w:sz w:val="24"/>
+          <w:szCs w:val="24"/>
           <w:lang w:val="en"/>
         </w:rPr>
       </w:pPr>
       <w:r>
-        <w:rPr>
-          <w:lang w:val="en"/>
-        </w:rPr>
+        <w:rPr/>
       </w:r>
     </w:p>
     <w:p>
       <w:pPr>
         <w:pStyle w:val="Normal"/>
         <w:bidi w:val="0"/>
+        <w:ind w:left="425" w:hanging="425"/>
         <w:jc w:val="left"/>
         <w:rPr>
+          <w:sz w:val="24"/>
+          <w:szCs w:val="24"/>
           <w:lang w:val="en"/>
         </w:rPr>
       </w:pPr>
       <w:r>
         <w:rPr>
-          <w:lang w:val="en"/>
-        </w:rPr>
-      </w:r>
-    </w:p>
-    <w:p>
-      <w:pPr>
-        <w:pStyle w:val="Normal"/>
-        <w:bidi w:val="0"/>
-        <w:jc w:val="left"/>
-        <w:rPr>
-          <w:lang w:val="en"/>
-        </w:rPr>
-      </w:pPr>
-      <w:r>
-        <w:rPr/>
+          <w:sz w:val="24"/>
+          <w:szCs w:val="24"/>
+          <w:lang w:val="en"/>
+        </w:rPr>
+        <w:tab/>
+      </w:r>
+      <w:r>
+        <w:rPr>
+          <w:sz w:val="24"/>
+          <w:szCs w:val="24"/>
+          <w:lang w:val="en"/>
+        </w:rPr>
+        <w:t xml:space="preserve">I think that the results would be consistent for other array sizes in that increasing the set-size will always improve hit rate, but this comes at a computer </w:t>
+      </w:r>
+      <w:r>
+        <w:rPr>
+          <w:rFonts w:eastAsia="宋体" w:cs="" w:cstheme="minorBidi" w:eastAsiaTheme="minorEastAsia"/>
+          <w:color w:val="auto"/>
+          <w:kern w:val="0"/>
+          <w:sz w:val="24"/>
+          <w:szCs w:val="24"/>
+          <w:lang w:val="en" w:eastAsia="zh-CN" w:bidi="ar-SA"/>
+        </w:rPr>
+        <w:t xml:space="preserve">resource </w:t>
+      </w:r>
+      <w:r>
+        <w:rPr>
+          <w:sz w:val="24"/>
+          <w:szCs w:val="24"/>
+          <w:lang w:val="en"/>
+        </w:rPr>
+        <w:t>cost.</w:t>
       </w:r>
     </w:p>
     <w:sectPr>
@@ -8937,7 +9535,10 @@
     <w:qFormat/>
     <w:pPr>
       <w:widowControl w:val="false"/>
+      <w:suppressAutoHyphens w:val="true"/>
       <w:bidi w:val="0"/>
+      <w:spacing w:before="0" w:after="0"/>
+      <w:jc w:val="left"/>
     </w:pPr>
     <w:rPr>
       <w:rFonts w:ascii="Calibri" w:hAnsi="Calibri" w:eastAsia="宋体" w:cs="" w:asciiTheme="minorHAnsi" w:cstheme="minorBidi" w:eastAsiaTheme="minorEastAsia" w:hAnsiTheme="minorHAnsi"/>
@@ -9141,6 +9742,7 @@
     <w:qFormat/>
     <w:pPr>
       <w:widowControl w:val="false"/>
+      <w:suppressAutoHyphens w:val="true"/>
       <w:bidi w:val="0"/>
       <w:spacing w:lineRule="auto" w:line="276" w:beforeAutospacing="1" w:afterAutospacing="0" w:after="142"/>
       <w:ind w:left="0" w:right="0" w:hanging="0"/>

</xml_diff>